<commit_message>
finishing touches and final report
</commit_message>
<xml_diff>
--- a/Lab_Report_02/labreport2_scenarios_use_cases.docx
+++ b/Lab_Report_02/labreport2_scenarios_use_cases.docx
@@ -1171,15 +1171,29 @@
         <w:jc w:val="both"/>
         <w:rPr>
           <w:rFonts w:ascii="Candara" w:hAnsi="Candara"/>
-          <w:lang w:val="en-US"/>
-        </w:rPr>
-      </w:pPr>
-      <w:r>
-        <w:rPr>
-          <w:rFonts w:ascii="Candara" w:hAnsi="Candara"/>
-          <w:lang w:val="en-US" w:bidi="hi-IN"/>
-        </w:rPr>
-        <w:t>Customer gets his order at the Shop Assistant. (Florian)</w:t>
+          <w:lang w:val="en-US" w:bidi="hi-IN"/>
+        </w:rPr>
+      </w:pPr>
+      <w:r>
+        <w:rPr>
+          <w:rFonts w:ascii="Candara" w:hAnsi="Candara"/>
+          <w:lang w:val="en-US" w:bidi="hi-IN"/>
+        </w:rPr>
+        <w:t>Customer gets his order at the Shop Assistant. (</w:t>
+      </w:r>
+      <w:r>
+        <w:rPr>
+          <w:rFonts w:ascii="Candara" w:hAnsi="Candara"/>
+          <w:lang w:val="en-US" w:bidi="hi-IN"/>
+        </w:rPr>
+        <w:t>Johanna</w:t>
+      </w:r>
+      <w:r>
+        <w:rPr>
+          <w:rFonts w:ascii="Candara" w:hAnsi="Candara"/>
+          <w:lang w:val="en-US" w:bidi="hi-IN"/>
+        </w:rPr>
+        <w:t>)</w:t>
       </w:r>
     </w:p>
     <w:p>
@@ -1231,6 +1245,8 @@
       <w:r>
         <w:rPr>
           <w:rFonts w:ascii="Candara" w:hAnsi="Candara"/>
+          <w:b/>
+          <w:bCs/>
           <w:lang w:val="en-US" w:bidi="hi-IN"/>
         </w:rPr>
         <w:t>Johanna:</w:t>
@@ -1339,6 +1355,23 @@
         <w:jc w:val="both"/>
         <w:rPr>
           <w:rFonts w:ascii="Candara" w:hAnsi="Candara"/>
+          <w:lang w:val="en-US" w:bidi="hi-IN"/>
+        </w:rPr>
+      </w:pPr>
+      <w:r>
+        <w:rPr>
+          <w:rFonts w:ascii="Candara" w:hAnsi="Candara"/>
+          <w:lang w:val="en-US" w:bidi="hi-IN"/>
+        </w:rPr>
+        <w:t>In this scenario the Customer needs to know the address of the Shop and has to deal with the different methods of payment. The Hoagie has to be prepared as soon as possible, when the Customer wants to get it at the Shop.</w:t>
+      </w:r>
+    </w:p>
+    <w:p>
+      <w:pPr>
+        <w:pStyle w:val="Normal"/>
+        <w:jc w:val="both"/>
+        <w:rPr>
+          <w:rFonts w:ascii="Candara" w:hAnsi="Candara"/>
           <w:lang w:val="en-US"/>
         </w:rPr>
       </w:pPr>
@@ -1347,7 +1380,173 @@
           <w:rFonts w:ascii="Candara" w:hAnsi="Candara"/>
           <w:lang w:val="en-US" w:bidi="hi-IN"/>
         </w:rPr>
-        <w:t>In this scenario the Customer needs to know the address of the Shop and has to deal with the different methods of payment. The Hoagie has to be prepared as soon as possible, when the Customer wants to get it at the Shop.</w:t>
+      </w:r>
+    </w:p>
+    <w:p>
+      <w:pPr>
+        <w:pStyle w:val="Normal"/>
+        <w:rPr>
+          <w:rFonts w:ascii="Candara" w:hAnsi="Candara"/>
+          <w:sz w:val="24"/>
+          <w:szCs w:val="24"/>
+          <w:lang w:val="en-US" w:eastAsia="zh-CN" w:bidi="hi-IN"/>
+        </w:rPr>
+      </w:pPr>
+      <w:r>
+        <w:rPr>
+          <w:rFonts w:ascii="Candara" w:hAnsi="Candara"/>
+          <w:b/>
+          <w:sz w:val="24"/>
+          <w:szCs w:val="24"/>
+          <w:lang w:val="en-US" w:eastAsia="zh-CN" w:bidi="hi-IN"/>
+        </w:rPr>
+        <w:t>Flo:</w:t>
+      </w:r>
+    </w:p>
+    <w:p>
+      <w:pPr>
+        <w:pStyle w:val="Normal"/>
+        <w:rPr>
+          <w:rFonts w:ascii="Candara" w:hAnsi="Candara"/>
+          <w:sz w:val="24"/>
+          <w:szCs w:val="24"/>
+          <w:lang w:val="en-US" w:eastAsia="zh-CN" w:bidi="hi-IN"/>
+        </w:rPr>
+      </w:pPr>
+      <w:r>
+        <w:rPr>
+          <w:rFonts w:ascii="Candara" w:hAnsi="Candara"/>
+          <w:sz w:val="24"/>
+          <w:szCs w:val="24"/>
+          <w:lang w:val="en-US" w:eastAsia="zh-CN" w:bidi="hi-IN"/>
+        </w:rPr>
+        <w:t>Scenario 1/5/9:</w:t>
+      </w:r>
+    </w:p>
+    <w:p>
+      <w:pPr>
+        <w:pStyle w:val="Normal"/>
+        <w:rPr>
+          <w:rFonts w:ascii="Candara" w:hAnsi="Candara"/>
+          <w:sz w:val="24"/>
+          <w:szCs w:val="24"/>
+          <w:lang w:val="en-US" w:eastAsia="zh-CN" w:bidi="hi-IN"/>
+        </w:rPr>
+      </w:pPr>
+      <w:r>
+        <w:rPr>
+          <w:rFonts w:ascii="Candara" w:hAnsi="Candara"/>
+          <w:sz w:val="24"/>
+          <w:szCs w:val="24"/>
+          <w:lang w:val="en-US" w:eastAsia="zh-CN" w:bidi="hi-IN"/>
+        </w:rPr>
+        <w:t xml:space="preserve">When I started scenario 1, I had an idea how the website should look like. After I was </w:t>
+      </w:r>
+      <w:r>
+        <w:rPr>
+          <w:rFonts w:ascii="Candara" w:hAnsi="Candara"/>
+          <w:sz w:val="24"/>
+          <w:szCs w:val="24"/>
+          <w:lang w:val="en-US" w:eastAsia="zh-CN" w:bidi="hi-IN"/>
+        </w:rPr>
+        <w:t>effectively</w:t>
+      </w:r>
+      <w:r>
+        <w:rPr>
+          <w:rFonts w:ascii="Candara" w:hAnsi="Candara"/>
+          <w:sz w:val="24"/>
+          <w:szCs w:val="24"/>
+          <w:lang w:val="en-US" w:eastAsia="zh-CN" w:bidi="hi-IN"/>
+        </w:rPr>
+        <w:t xml:space="preserve"> going through each step, I suddenly noticed how many aspects must be specified in order to be clear enough. It was not my intention at the first place to make such a big table, but somehow it felt necessary for making it complete. Furthermore, it was not my intention, to include scenario 5 and 9 into the first one. When I was doing the steps for scenario 1, it somehow made sense to include these possibilities. At that time, I did not consider the other scenarios, I just noticed after I finished the first one, that the other ones where already part of it. </w:t>
+      </w:r>
+    </w:p>
+    <w:p>
+      <w:pPr>
+        <w:pStyle w:val="Normal"/>
+        <w:jc w:val="both"/>
+        <w:rPr>
+          <w:rFonts w:ascii="Candara" w:hAnsi="Candara"/>
+          <w:sz w:val="24"/>
+          <w:szCs w:val="24"/>
+          <w:lang w:val="en-US" w:eastAsia="zh-CN" w:bidi="hi-IN"/>
+        </w:rPr>
+      </w:pPr>
+      <w:r>
+        <w:rPr>
+          <w:rFonts w:ascii="Candara" w:hAnsi="Candara"/>
+          <w:sz w:val="24"/>
+          <w:szCs w:val="24"/>
+          <w:lang w:val="en-US" w:eastAsia="zh-CN" w:bidi="hi-IN"/>
+        </w:rPr>
+        <w:t>Therefore, I tried to redo the first scenario again and being less detailed, just focusing on a regular process with a person called “Betty”. It has even more steps, but each one is much shorter, which makes the whole scenario about the half of the first try. It probably has its advantages when giving someone a quick overview of what the process will be capable, but for programmers to implement it, it is probably not specific enough at many points. For that purpose, I would recommend the first try of that scenario.</w:t>
+      </w:r>
+    </w:p>
+    <w:p>
+      <w:pPr>
+        <w:pStyle w:val="Normal"/>
+        <w:jc w:val="both"/>
+        <w:rPr>
+          <w:rFonts w:ascii="Candara" w:hAnsi="Candara"/>
+          <w:sz w:val="24"/>
+          <w:szCs w:val="24"/>
+          <w:lang w:val="en-US" w:eastAsia="zh-CN" w:bidi="hi-IN"/>
+        </w:rPr>
+      </w:pPr>
+      <w:r>
+        <w:rPr>
+          <w:rFonts w:ascii="Candara" w:hAnsi="Candara"/>
+          <w:sz w:val="24"/>
+          <w:szCs w:val="24"/>
+          <w:lang w:val="en-US" w:eastAsia="zh-CN" w:bidi="hi-IN"/>
+        </w:rPr>
+      </w:r>
+    </w:p>
+    <w:p>
+      <w:pPr>
+        <w:pStyle w:val="Normal"/>
+        <w:jc w:val="both"/>
+        <w:rPr>
+          <w:rFonts w:ascii="Candara" w:hAnsi="Candara"/>
+          <w:b/>
+          <w:b/>
+          <w:bCs/>
+          <w:sz w:val="24"/>
+          <w:szCs w:val="24"/>
+          <w:lang w:val="en-US" w:eastAsia="zh-CN" w:bidi="hi-IN"/>
+        </w:rPr>
+      </w:pPr>
+      <w:r>
+        <w:rPr>
+          <w:rFonts w:ascii="Candara" w:hAnsi="Candara"/>
+          <w:b/>
+          <w:bCs/>
+          <w:sz w:val="24"/>
+          <w:szCs w:val="24"/>
+          <w:lang w:val="en-US" w:eastAsia="zh-CN" w:bidi="hi-IN"/>
+        </w:rPr>
+        <w:t>Sao Chi:</w:t>
+      </w:r>
+    </w:p>
+    <w:p>
+      <w:pPr>
+        <w:pStyle w:val="Normal"/>
+        <w:jc w:val="both"/>
+        <w:rPr>
+          <w:rFonts w:ascii="Candara" w:hAnsi="Candara"/>
+          <w:sz w:val="24"/>
+          <w:szCs w:val="24"/>
+          <w:lang w:val="en-US" w:eastAsia="zh-CN" w:bidi="hi-IN"/>
+        </w:rPr>
+      </w:pPr>
+      <w:r>
+        <w:rPr>
+          <w:rFonts w:ascii="Candara" w:hAnsi="Candara"/>
+          <w:sz w:val="24"/>
+          <w:szCs w:val="24"/>
+          <w:lang w:val="en-US" w:eastAsia="zh-CN" w:bidi="hi-IN"/>
+        </w:rPr>
+        <w:t>Scenario 2 was pretty much an edge case of the first scenario but it will be later helpful when creating the actual system. The other scenarios 3 was very specific as it required an account which is why we made a single scenario out of it, while scenario 7 with the cook was very simple.</w:t>
       </w:r>
     </w:p>
     <w:p>
@@ -1419,54 +1618,6 @@
           <w:t>https://www.draw.io/</w:t>
         </w:r>
       </w:hyperlink>
-    </w:p>
-    <w:p>
-      <w:pPr>
-        <w:pStyle w:val="Normal"/>
-        <w:jc w:val="both"/>
-        <w:rPr>
-          <w:rFonts w:ascii="Candara" w:hAnsi="Candara"/>
-          <w:lang w:val="en-US" w:bidi="hi-IN"/>
-        </w:rPr>
-      </w:pPr>
-      <w:r>
-        <w:rPr>
-          <w:rFonts w:ascii="Candara" w:hAnsi="Candara"/>
-          <w:lang w:val="en-US" w:bidi="hi-IN"/>
-        </w:rPr>
-      </w:r>
-    </w:p>
-    <w:p>
-      <w:pPr>
-        <w:pStyle w:val="Normal"/>
-        <w:jc w:val="both"/>
-        <w:rPr>
-          <w:rFonts w:ascii="Candara" w:hAnsi="Candara"/>
-          <w:lang w:val="en-US" w:bidi="hi-IN"/>
-        </w:rPr>
-      </w:pPr>
-      <w:r>
-        <w:rPr>
-          <w:rFonts w:ascii="Candara" w:hAnsi="Candara"/>
-          <w:lang w:val="en-US" w:bidi="hi-IN"/>
-        </w:rPr>
-      </w:r>
-    </w:p>
-    <w:p>
-      <w:pPr>
-        <w:pStyle w:val="Normal"/>
-        <w:jc w:val="both"/>
-        <w:rPr>
-          <w:rFonts w:ascii="Candara" w:hAnsi="Candara"/>
-          <w:lang w:val="en-US" w:bidi="hi-IN"/>
-        </w:rPr>
-      </w:pPr>
-      <w:r>
-        <w:rPr>
-          <w:rFonts w:ascii="Candara" w:hAnsi="Candara"/>
-          <w:lang w:val="en-US" w:bidi="hi-IN"/>
-        </w:rPr>
-      </w:r>
     </w:p>
     <w:p>
       <w:pPr>
@@ -2181,21 +2332,7 @@
           <w:rFonts w:ascii="Candara" w:hAnsi="Candara"/>
           <w:lang w:val="en-US" w:bidi="hi-IN"/>
         </w:rPr>
-        <w:t xml:space="preserve">- 2 </w:t>
-      </w:r>
-      <w:r>
-        <w:rPr>
-          <w:rFonts w:ascii="Candara" w:hAnsi="Candara"/>
-          <w:lang w:val="en-US" w:bidi="hi-IN"/>
-        </w:rPr>
-        <w:t xml:space="preserve">and a half </w:t>
-      </w:r>
-      <w:r>
-        <w:rPr>
-          <w:rFonts w:ascii="Candara" w:hAnsi="Candara"/>
-          <w:lang w:val="en-US" w:bidi="hi-IN"/>
-        </w:rPr>
-        <w:t>hour for writing down the use case description, making the use case diagram prettier, writing down the scenarios, use case description and the reflection.</w:t>
+        <w:t>- 2 and a half hour for writing down the use case description, making the use case diagram prettier, writing down the scenarios, use case description and the reflection.</w:t>
       </w:r>
     </w:p>
     <w:p>
@@ -2245,15 +2382,186 @@
         <w:jc w:val="both"/>
         <w:rPr>
           <w:rFonts w:ascii="Candara" w:hAnsi="Candara"/>
-          <w:lang w:val="en-US"/>
-        </w:rPr>
-      </w:pPr>
-      <w:r>
-        <w:rPr>
-          <w:rFonts w:ascii="Candara" w:hAnsi="Candara"/>
-          <w:lang w:val="en-US" w:bidi="hi-IN"/>
-        </w:rPr>
-        <w:t>Time:</w:t>
+          <w:sz w:val="24"/>
+          <w:szCs w:val="24"/>
+          <w:lang w:val="en-US" w:bidi="hi-IN"/>
+        </w:rPr>
+      </w:pPr>
+      <w:r>
+        <w:rPr>
+          <w:rFonts w:ascii="Candara" w:hAnsi="Candara"/>
+          <w:sz w:val="24"/>
+          <w:szCs w:val="24"/>
+          <w:lang w:val="en-US" w:bidi="hi-IN"/>
+        </w:rPr>
+        <w:t>Time: Additionally, to the time in the lab, I was working on the scenario(s) on one day at the following times:</w:t>
+      </w:r>
+    </w:p>
+    <w:p>
+      <w:pPr>
+        <w:pStyle w:val="Normal"/>
+        <w:numPr>
+          <w:ilvl w:val="0"/>
+          <w:numId w:val="16"/>
+        </w:numPr>
+        <w:jc w:val="both"/>
+        <w:rPr/>
+      </w:pPr>
+      <w:r>
+        <w:rPr>
+          <w:rFonts w:cs="Calibri" w:ascii="Candara" w:hAnsi="Candara" w:cstheme="minorHAnsi"/>
+          <w:sz w:val="24"/>
+          <w:szCs w:val="24"/>
+          <w:lang w:val="en-US" w:bidi="hi-IN"/>
+        </w:rPr>
+        <w:t>9:30-10:05 am (phone call interrupted me)</w:t>
+      </w:r>
+    </w:p>
+    <w:p>
+      <w:pPr>
+        <w:pStyle w:val="Normal"/>
+        <w:numPr>
+          <w:ilvl w:val="0"/>
+          <w:numId w:val="16"/>
+        </w:numPr>
+        <w:jc w:val="both"/>
+        <w:rPr/>
+      </w:pPr>
+      <w:r>
+        <w:rPr>
+          <w:rFonts w:cs="Calibri" w:ascii="Candara" w:hAnsi="Candara" w:cstheme="minorHAnsi"/>
+          <w:sz w:val="24"/>
+          <w:szCs w:val="24"/>
+          <w:lang w:val="en-US" w:bidi="hi-IN"/>
+        </w:rPr>
+        <w:t>10:22-10:57 am (I took a short break)</w:t>
+      </w:r>
+    </w:p>
+    <w:p>
+      <w:pPr>
+        <w:pStyle w:val="Normal"/>
+        <w:numPr>
+          <w:ilvl w:val="0"/>
+          <w:numId w:val="16"/>
+        </w:numPr>
+        <w:jc w:val="both"/>
+        <w:rPr/>
+      </w:pPr>
+      <w:r>
+        <w:rPr>
+          <w:rFonts w:cs="Calibri" w:ascii="Candara" w:hAnsi="Candara" w:cstheme="minorHAnsi"/>
+          <w:sz w:val="24"/>
+          <w:szCs w:val="24"/>
+          <w:lang w:val="en-US" w:bidi="hi-IN"/>
+        </w:rPr>
+        <w:t>11:05-11:30 am (I made the second version of the first scenario)</w:t>
+      </w:r>
+    </w:p>
+    <w:p>
+      <w:pPr>
+        <w:pStyle w:val="Normal"/>
+        <w:widowControl/>
+        <w:bidi w:val="0"/>
+        <w:ind w:left="567" w:right="0" w:hanging="0"/>
+        <w:jc w:val="left"/>
+        <w:rPr>
+          <w:rFonts w:ascii="Candara" w:hAnsi="Candara"/>
+          <w:sz w:val="24"/>
+          <w:szCs w:val="24"/>
+          <w:lang w:val="en-US" w:bidi="hi-IN"/>
+        </w:rPr>
+      </w:pPr>
+      <w:r>
+        <w:rPr>
+          <w:rFonts w:ascii="Candara" w:hAnsi="Candara"/>
+          <w:sz w:val="24"/>
+          <w:szCs w:val="24"/>
+          <w:lang w:val="en-US" w:bidi="hi-IN"/>
+        </w:rPr>
+        <w:t>My work on the report was done on another day from 12:23-12:52 pm and 7:58-9:29</w:t>
+      </w:r>
+      <w:bookmarkStart w:id="1" w:name="_GoBack1"/>
+      <w:bookmarkEnd w:id="1"/>
+      <w:r>
+        <w:rPr>
+          <w:rFonts w:ascii="Candara" w:hAnsi="Candara"/>
+          <w:sz w:val="24"/>
+          <w:szCs w:val="24"/>
+          <w:lang w:val="en-US" w:bidi="hi-IN"/>
+        </w:rPr>
+        <w:t xml:space="preserve"> pm.</w:t>
+      </w:r>
+    </w:p>
+    <w:p>
+      <w:pPr>
+        <w:pStyle w:val="Normal"/>
+        <w:widowControl/>
+        <w:bidi w:val="0"/>
+        <w:ind w:left="567" w:right="0" w:hanging="0"/>
+        <w:jc w:val="left"/>
+        <w:rPr>
+          <w:rFonts w:ascii="Candara" w:hAnsi="Candara"/>
+          <w:sz w:val="24"/>
+          <w:szCs w:val="24"/>
+          <w:lang w:val="en-US" w:bidi="hi-IN"/>
+        </w:rPr>
+      </w:pPr>
+      <w:r>
+        <w:rPr>
+          <w:rFonts w:ascii="Candara" w:hAnsi="Candara"/>
+          <w:sz w:val="24"/>
+          <w:szCs w:val="24"/>
+          <w:lang w:val="en-US" w:bidi="hi-IN"/>
+        </w:rPr>
+        <w:t xml:space="preserve">This lab was a bit mind-boggling, because sometimes I thought I know exactly what to do and suddenly at a particular moment, I was not sure how to continue. For example, when we tried to model the first use case (“Food Order”), which appeared to be so clear in my head, but when we tried to draw it on paper, somehow that clarity was just gone. </w:t>
+      </w:r>
+    </w:p>
+    <w:p>
+      <w:pPr>
+        <w:pStyle w:val="Normal"/>
+        <w:widowControl/>
+        <w:bidi w:val="0"/>
+        <w:ind w:left="567" w:right="0" w:hanging="0"/>
+        <w:jc w:val="left"/>
+        <w:rPr>
+          <w:rFonts w:ascii="Candara" w:hAnsi="Candara"/>
+          <w:sz w:val="24"/>
+          <w:szCs w:val="24"/>
+          <w:lang w:val="en-US" w:bidi="hi-IN"/>
+        </w:rPr>
+      </w:pPr>
+      <w:r>
+        <w:rPr>
+          <w:rFonts w:ascii="Candara" w:hAnsi="Candara"/>
+          <w:sz w:val="24"/>
+          <w:szCs w:val="24"/>
+          <w:lang w:val="en-US" w:bidi="hi-IN"/>
+        </w:rPr>
+        <w:t xml:space="preserve">When we decided to do another use case (“Food Supply”), before we tried to finish our first one, I thought it will be just as difficult again. But unexpectedly, it was much less of confusion and we did it super quickly. </w:t>
+      </w:r>
+    </w:p>
+    <w:p>
+      <w:pPr>
+        <w:pStyle w:val="Normal"/>
+        <w:widowControl/>
+        <w:bidi w:val="0"/>
+        <w:ind w:left="567" w:right="0" w:hanging="0"/>
+        <w:jc w:val="left"/>
+        <w:rPr>
+          <w:rFonts w:ascii="Candara" w:hAnsi="Candara"/>
+          <w:sz w:val="24"/>
+          <w:szCs w:val="24"/>
+          <w:lang w:val="en-US" w:bidi="hi-IN"/>
+        </w:rPr>
+      </w:pPr>
+      <w:r>
+        <w:rPr>
+          <w:rFonts w:ascii="Candara" w:hAnsi="Candara"/>
+          <w:sz w:val="24"/>
+          <w:szCs w:val="24"/>
+          <w:lang w:val="en-US" w:bidi="hi-IN"/>
+        </w:rPr>
+        <w:t>Writing down the detailed scenario needed a lot of vision how it should look like. But since we discussed it first together in the lab, everything became obvious what I have to add when I was actually writing it down (although there are probably even more aspects). And I never would have imagined, that it can even make fun. The more I was writing on it, the more eager I became to make every step as “complete” as possible.</w:t>
       </w:r>
     </w:p>
     <w:p>
@@ -2263,14 +2571,19 @@
         <w:jc w:val="both"/>
         <w:rPr>
           <w:rFonts w:ascii="Candara" w:hAnsi="Candara"/>
-          <w:lang w:val="en-US" w:bidi="hi-IN"/>
-        </w:rPr>
-      </w:pPr>
-      <w:r>
-        <w:rPr>
-          <w:rFonts w:ascii="Candara" w:hAnsi="Candara"/>
-          <w:lang w:val="en-US" w:bidi="hi-IN"/>
-        </w:rPr>
+          <w:sz w:val="24"/>
+          <w:szCs w:val="24"/>
+          <w:lang w:val="en-US" w:bidi="hi-IN"/>
+        </w:rPr>
+      </w:pPr>
+      <w:r>
+        <w:rPr>
+          <w:rFonts w:ascii="Candara" w:hAnsi="Candara"/>
+          <w:sz w:val="24"/>
+          <w:szCs w:val="24"/>
+          <w:lang w:val="en-US" w:bidi="hi-IN"/>
+        </w:rPr>
+        <w:t>Interestingly, looking at the team process in retrospective, discussing and finding decisions seemed to be a bit harder in this lab, than the last one with the ethical issues. We did not fight, but sometimes it was uneasy to make sure, everyone understands the same.</w:t>
       </w:r>
     </w:p>
     <w:p>
@@ -2565,14 +2878,14 @@
         </w:tblBorders>
         <w:tblCellMar>
           <w:top w:w="60" w:type="dxa"/>
-          <w:left w:w="58" w:type="dxa"/>
+          <w:left w:w="57" w:type="dxa"/>
           <w:bottom w:w="60" w:type="dxa"/>
           <w:right w:w="60" w:type="dxa"/>
         </w:tblCellMar>
         <w:tblLook w:firstRow="1" w:noVBand="1" w:lastRow="0" w:firstColumn="1" w:lastColumn="0" w:noHBand="0" w:val="04a0"/>
       </w:tblPr>
       <w:tblGrid>
-        <w:gridCol w:w="1450"/>
+        <w:gridCol w:w="1449"/>
         <w:gridCol w:w="7784"/>
       </w:tblGrid>
       <w:tr>
@@ -2581,7 +2894,7 @@
         </w:trPr>
         <w:tc>
           <w:tcPr>
-            <w:tcW w:w="1450" w:type="dxa"/>
+            <w:tcW w:w="1449" w:type="dxa"/>
             <w:tcBorders>
               <w:top w:val="outset" w:sz="6" w:space="0" w:color="000000"/>
               <w:left w:val="outset" w:sz="6" w:space="0" w:color="000000"/>
@@ -2640,14 +2953,7 @@
                 <w:rFonts w:cs="Calibri" w:ascii="Candara" w:hAnsi="Candara" w:cstheme="minorHAnsi"/>
                 <w:lang w:val="en-US" w:bidi="hi-IN"/>
               </w:rPr>
-              <w:t xml:space="preserve">I </w:t>
-            </w:r>
-            <w:r>
-              <w:rPr>
-                <w:rFonts w:cs="Calibri" w:ascii="Candara" w:hAnsi="Candara" w:cstheme="minorHAnsi"/>
-                <w:lang w:val="en-US" w:bidi="hi-IN"/>
-              </w:rPr>
-              <w:t>Customer places an order online</w:t>
+              <w:t>I Customer places an order online</w:t>
             </w:r>
           </w:p>
         </w:tc>
@@ -2656,7 +2962,7 @@
         <w:trPr/>
         <w:tc>
           <w:tcPr>
-            <w:tcW w:w="1450" w:type="dxa"/>
+            <w:tcW w:w="1449" w:type="dxa"/>
             <w:tcBorders>
               <w:top w:val="outset" w:sz="6" w:space="0" w:color="000000"/>
               <w:left w:val="outset" w:sz="6" w:space="0" w:color="000000"/>
@@ -2723,7 +3029,7 @@
         <w:trPr/>
         <w:tc>
           <w:tcPr>
-            <w:tcW w:w="1450" w:type="dxa"/>
+            <w:tcW w:w="1449" w:type="dxa"/>
             <w:tcBorders>
               <w:top w:val="outset" w:sz="6" w:space="0" w:color="000000"/>
               <w:left w:val="outset" w:sz="6" w:space="0" w:color="000000"/>
@@ -3015,7 +3321,7 @@
         <w:trPr/>
         <w:tc>
           <w:tcPr>
-            <w:tcW w:w="1450" w:type="dxa"/>
+            <w:tcW w:w="1449" w:type="dxa"/>
             <w:tcBorders>
               <w:top w:val="outset" w:sz="6" w:space="0" w:color="000000"/>
               <w:left w:val="outset" w:sz="6" w:space="0" w:color="000000"/>
@@ -3163,7 +3469,7 @@
         </w:tblBorders>
         <w:tblCellMar>
           <w:top w:w="60" w:type="dxa"/>
-          <w:left w:w="58" w:type="dxa"/>
+          <w:left w:w="57" w:type="dxa"/>
           <w:bottom w:w="60" w:type="dxa"/>
           <w:right w:w="60" w:type="dxa"/>
         </w:tblCellMar>
@@ -3171,7 +3477,7 @@
       </w:tblPr>
       <w:tblGrid>
         <w:gridCol w:w="1467"/>
-        <w:gridCol w:w="7784"/>
+        <w:gridCol w:w="7783"/>
       </w:tblGrid>
       <w:tr>
         <w:trPr/>
@@ -3210,7 +3516,7 @@
         </w:tc>
         <w:tc>
           <w:tcPr>
-            <w:tcW w:w="7784" w:type="dxa"/>
+            <w:tcW w:w="7783" w:type="dxa"/>
             <w:tcBorders>
               <w:top w:val="outset" w:sz="6" w:space="0" w:color="000000"/>
               <w:left w:val="outset" w:sz="6" w:space="0" w:color="000000"/>
@@ -3235,17 +3541,10 @@
                 <w:rFonts w:cs="Calibri" w:ascii="Candara" w:hAnsi="Candara" w:cstheme="minorHAnsi"/>
                 <w:lang w:val="en-US" w:bidi="hi-IN"/>
               </w:rPr>
-              <w:t xml:space="preserve">I </w:t>
-            </w:r>
-            <w:r>
-              <w:rPr>
-                <w:rFonts w:cs="Calibri" w:ascii="Candara" w:hAnsi="Candara" w:cstheme="minorHAnsi"/>
-                <w:lang w:val="en-US" w:bidi="hi-IN"/>
-              </w:rPr>
-              <w:t>Customer places an order online.</w:t>
-            </w:r>
-            <w:bookmarkStart w:id="1" w:name="_GoBack"/>
-            <w:bookmarkEnd w:id="1"/>
+              <w:t>I Customer places an order online.</w:t>
+            </w:r>
+            <w:bookmarkStart w:id="2" w:name="_GoBack"/>
+            <w:bookmarkEnd w:id="2"/>
           </w:p>
         </w:tc>
       </w:tr>
@@ -3285,7 +3584,7 @@
         </w:tc>
         <w:tc>
           <w:tcPr>
-            <w:tcW w:w="7784" w:type="dxa"/>
+            <w:tcW w:w="7783" w:type="dxa"/>
             <w:tcBorders>
               <w:top w:val="outset" w:sz="6" w:space="0" w:color="000000"/>
               <w:left w:val="outset" w:sz="6" w:space="0" w:color="000000"/>
@@ -3351,7 +3650,7 @@
         </w:tc>
         <w:tc>
           <w:tcPr>
-            <w:tcW w:w="7784" w:type="dxa"/>
+            <w:tcW w:w="7783" w:type="dxa"/>
             <w:tcBorders>
               <w:top w:val="outset" w:sz="6" w:space="0" w:color="000000"/>
               <w:left w:val="outset" w:sz="6" w:space="0" w:color="000000"/>
@@ -3690,7 +3989,7 @@
         </w:tc>
         <w:tc>
           <w:tcPr>
-            <w:tcW w:w="7784" w:type="dxa"/>
+            <w:tcW w:w="7783" w:type="dxa"/>
             <w:tcBorders>
               <w:top w:val="outset" w:sz="6" w:space="0" w:color="000000"/>
               <w:left w:val="outset" w:sz="6" w:space="0" w:color="000000"/>
@@ -3765,7 +4064,7 @@
       <w:tblPr>
         <w:tblW w:w="9366" w:type="dxa"/>
         <w:jc w:val="left"/>
-        <w:tblInd w:w="6" w:type="dxa"/>
+        <w:tblInd w:w="7" w:type="dxa"/>
         <w:tblBorders>
           <w:top w:val="double" w:sz="2" w:space="0" w:color="808080"/>
           <w:left w:val="double" w:sz="2" w:space="0" w:color="808080"/>
@@ -3783,7 +4082,7 @@
       </w:tblPr>
       <w:tblGrid>
         <w:gridCol w:w="1550"/>
-        <w:gridCol w:w="7816"/>
+        <w:gridCol w:w="7815"/>
       </w:tblGrid>
       <w:tr>
         <w:trPr/>
@@ -3823,7 +4122,7 @@
         </w:tc>
         <w:tc>
           <w:tcPr>
-            <w:tcW w:w="7816" w:type="dxa"/>
+            <w:tcW w:w="7815" w:type="dxa"/>
             <w:tcBorders>
               <w:top w:val="double" w:sz="2" w:space="0" w:color="808080"/>
               <w:left w:val="double" w:sz="2" w:space="0" w:color="808080"/>
@@ -3850,23 +4149,7 @@
                 <w:color w:val="000000"/>
                 <w:lang w:val="en-US" w:bidi="hi-IN"/>
               </w:rPr>
-              <w:t xml:space="preserve">IV Product Manager deals with statistics &amp; updates the </w:t>
-            </w:r>
-            <w:r>
-              <w:rPr>
-                <w:rFonts w:ascii="Candara" w:hAnsi="Candara"/>
-                <w:color w:val="000000"/>
-                <w:lang w:val="en-US" w:bidi="hi-IN"/>
-              </w:rPr>
-              <w:t>ingredients</w:t>
-            </w:r>
-            <w:r>
-              <w:rPr>
-                <w:rFonts w:ascii="Candara" w:hAnsi="Candara"/>
-                <w:color w:val="000000"/>
-                <w:lang w:val="en-US" w:bidi="hi-IN"/>
-              </w:rPr>
-              <w:t xml:space="preserve"> lists</w:t>
+              <w:t>IV Product Manager deals with statistics &amp; updates the ingredients lists</w:t>
             </w:r>
           </w:p>
         </w:tc>
@@ -3877,6 +4160,7 @@
           <w:tcPr>
             <w:tcW w:w="1550" w:type="dxa"/>
             <w:tcBorders>
+              <w:top w:val="double" w:sz="2" w:space="0" w:color="808080"/>
               <w:left w:val="double" w:sz="2" w:space="0" w:color="808080"/>
               <w:bottom w:val="double" w:sz="2" w:space="0" w:color="808080"/>
               <w:right w:val="double" w:sz="2" w:space="0" w:color="808080"/>
@@ -3901,30 +4185,15 @@
                 <w:color w:val="000000"/>
                 <w:lang w:val="en-US" w:bidi="hi-IN"/>
               </w:rPr>
-              <w:t>Preconditi</w:t>
-            </w:r>
-            <w:r>
-              <w:rPr>
-                <w:rFonts w:ascii="Candara" w:hAnsi="Candara"/>
-                <w:color w:val="000000"/>
-                <w:lang w:val="en-US" w:bidi="hi-IN"/>
-              </w:rPr>
-              <w:t>o</w:t>
-            </w:r>
-            <w:r>
-              <w:rPr>
-                <w:rFonts w:ascii="Candara" w:hAnsi="Candara"/>
-                <w:color w:val="000000"/>
-                <w:lang w:val="en-US" w:bidi="hi-IN"/>
-              </w:rPr>
-              <w:t>n</w:t>
+              <w:t>Precondition</w:t>
             </w:r>
           </w:p>
         </w:tc>
         <w:tc>
           <w:tcPr>
-            <w:tcW w:w="7816" w:type="dxa"/>
+            <w:tcW w:w="7815" w:type="dxa"/>
             <w:tcBorders>
+              <w:top w:val="double" w:sz="2" w:space="0" w:color="808080"/>
               <w:left w:val="double" w:sz="2" w:space="0" w:color="808080"/>
               <w:bottom w:val="double" w:sz="2" w:space="0" w:color="808080"/>
               <w:right w:val="double" w:sz="2" w:space="0" w:color="808080"/>
@@ -3949,91 +4218,43 @@
                 <w:color w:val="000000"/>
                 <w:lang w:val="en-US" w:bidi="hi-IN"/>
               </w:rPr>
-              <w:t xml:space="preserve">Product Manager has access to data about </w:t>
-            </w:r>
-            <w:r>
+              <w:t>Product Manager has access to data about ingredients and prices</w:t>
+            </w:r>
+          </w:p>
+          <w:p>
+            <w:pPr>
+              <w:pStyle w:val="Tabelleninhalt"/>
               <w:rPr>
                 <w:rFonts w:ascii="Candara" w:hAnsi="Candara"/>
                 <w:color w:val="000000"/>
                 <w:lang w:val="en-US" w:bidi="hi-IN"/>
               </w:rPr>
-              <w:t>ingredients</w:t>
-            </w:r>
+            </w:pPr>
             <w:r>
               <w:rPr>
                 <w:rFonts w:ascii="Candara" w:hAnsi="Candara"/>
                 <w:color w:val="000000"/>
                 <w:lang w:val="en-US" w:bidi="hi-IN"/>
               </w:rPr>
-              <w:t xml:space="preserve"> and </w:t>
-            </w:r>
-            <w:r>
+              <w:t>&amp; can order ingredients</w:t>
+            </w:r>
+          </w:p>
+          <w:p>
+            <w:pPr>
+              <w:pStyle w:val="Tabelleninhalt"/>
               <w:rPr>
                 <w:rFonts w:ascii="Candara" w:hAnsi="Candara"/>
                 <w:color w:val="000000"/>
                 <w:lang w:val="en-US" w:bidi="hi-IN"/>
               </w:rPr>
-              <w:t>prices</w:t>
-            </w:r>
-          </w:p>
-          <w:p>
-            <w:pPr>
-              <w:pStyle w:val="Tabelleninhalt"/>
+            </w:pPr>
+            <w:r>
               <w:rPr>
                 <w:rFonts w:ascii="Candara" w:hAnsi="Candara"/>
                 <w:color w:val="000000"/>
                 <w:lang w:val="en-US" w:bidi="hi-IN"/>
               </w:rPr>
-            </w:pPr>
-            <w:r>
-              <w:rPr>
-                <w:rFonts w:ascii="Candara" w:hAnsi="Candara"/>
-                <w:color w:val="000000"/>
-                <w:lang w:val="en-US" w:bidi="hi-IN"/>
-              </w:rPr>
-              <w:t xml:space="preserve">&amp; can order </w:t>
-            </w:r>
-            <w:r>
-              <w:rPr>
-                <w:rFonts w:ascii="Candara" w:hAnsi="Candara"/>
-                <w:color w:val="000000"/>
-                <w:lang w:val="en-US" w:bidi="hi-IN"/>
-              </w:rPr>
-              <w:t>ingredients</w:t>
-            </w:r>
-          </w:p>
-          <w:p>
-            <w:pPr>
-              <w:pStyle w:val="Tabelleninhalt"/>
-              <w:rPr>
-                <w:rFonts w:ascii="Candara" w:hAnsi="Candara"/>
-                <w:color w:val="000000"/>
-                <w:lang w:val="en-US" w:bidi="hi-IN"/>
-              </w:rPr>
-            </w:pPr>
-            <w:r>
-              <w:rPr>
-                <w:rFonts w:ascii="Candara" w:hAnsi="Candara"/>
-                <w:color w:val="000000"/>
-                <w:lang w:val="en-US" w:bidi="hi-IN"/>
-              </w:rPr>
-              <w:t xml:space="preserve">&amp; can update </w:t>
-            </w:r>
-            <w:r>
-              <w:rPr>
-                <w:rFonts w:ascii="Candara" w:hAnsi="Candara"/>
-                <w:color w:val="000000"/>
-                <w:lang w:val="en-US" w:bidi="hi-IN"/>
-              </w:rPr>
-              <w:t>availability</w:t>
-            </w:r>
-            <w:r>
-              <w:rPr>
-                <w:rFonts w:ascii="Candara" w:hAnsi="Candara"/>
-                <w:color w:val="000000"/>
-                <w:lang w:val="en-US" w:bidi="hi-IN"/>
-              </w:rPr>
-              <w:t xml:space="preserve"> website</w:t>
+              <w:t>&amp; can update availability website</w:t>
             </w:r>
           </w:p>
           <w:p>
@@ -4062,6 +4283,7 @@
           <w:tcPr>
             <w:tcW w:w="1550" w:type="dxa"/>
             <w:tcBorders>
+              <w:top w:val="double" w:sz="2" w:space="0" w:color="808080"/>
               <w:left w:val="double" w:sz="2" w:space="0" w:color="808080"/>
               <w:bottom w:val="double" w:sz="2" w:space="0" w:color="808080"/>
               <w:right w:val="double" w:sz="2" w:space="0" w:color="808080"/>
@@ -4092,8 +4314,9 @@
         </w:tc>
         <w:tc>
           <w:tcPr>
-            <w:tcW w:w="7816" w:type="dxa"/>
+            <w:tcW w:w="7815" w:type="dxa"/>
             <w:tcBorders>
+              <w:top w:val="double" w:sz="2" w:space="0" w:color="808080"/>
               <w:left w:val="double" w:sz="2" w:space="0" w:color="808080"/>
               <w:bottom w:val="double" w:sz="2" w:space="0" w:color="808080"/>
               <w:right w:val="double" w:sz="2" w:space="0" w:color="808080"/>
@@ -4144,23 +4367,7 @@
                 <w:color w:val="000000"/>
                 <w:lang w:val="en-US" w:bidi="hi-IN"/>
               </w:rPr>
-              <w:t xml:space="preserve">He sees the number of ordered Hoagies with details about the </w:t>
-            </w:r>
-            <w:r>
-              <w:rPr>
-                <w:rFonts w:ascii="Candara" w:hAnsi="Candara"/>
-                <w:color w:val="000000"/>
-                <w:lang w:val="en-US" w:bidi="hi-IN"/>
-              </w:rPr>
-              <w:t>ingredients</w:t>
-            </w:r>
-            <w:r>
-              <w:rPr>
-                <w:rFonts w:ascii="Candara" w:hAnsi="Candara"/>
-                <w:color w:val="000000"/>
-                <w:lang w:val="en-US" w:bidi="hi-IN"/>
-              </w:rPr>
-              <w:t xml:space="preserve"> and the costumers</w:t>
+              <w:t>He sees the number of ordered Hoagies with details about the ingredients and the costumers</w:t>
             </w:r>
           </w:p>
           <w:p>
@@ -4182,23 +4389,7 @@
                 <w:color w:val="000000"/>
                 <w:lang w:val="en-US" w:bidi="hi-IN"/>
               </w:rPr>
-              <w:t xml:space="preserve">He orders new </w:t>
-            </w:r>
-            <w:r>
-              <w:rPr>
-                <w:rFonts w:ascii="Candara" w:hAnsi="Candara"/>
-                <w:color w:val="000000"/>
-                <w:lang w:val="en-US" w:bidi="hi-IN"/>
-              </w:rPr>
-              <w:t>ingredients</w:t>
-            </w:r>
-            <w:r>
-              <w:rPr>
-                <w:rFonts w:ascii="Candara" w:hAnsi="Candara"/>
-                <w:color w:val="000000"/>
-                <w:lang w:val="en-US" w:bidi="hi-IN"/>
-              </w:rPr>
-              <w:t xml:space="preserve"> each working day at 4pm fort he next working day</w:t>
+              <w:t>He orders new ingredients each working day at 4pm fort he next working day</w:t>
             </w:r>
           </w:p>
           <w:p>
@@ -4220,39 +4411,7 @@
                 <w:color w:val="000000"/>
                 <w:lang w:val="en-US" w:bidi="hi-IN"/>
               </w:rPr>
-              <w:t>If a Ho</w:t>
-            </w:r>
-            <w:r>
-              <w:rPr>
-                <w:rFonts w:ascii="Candara" w:hAnsi="Candara"/>
-                <w:color w:val="000000"/>
-                <w:lang w:val="en-US" w:bidi="hi-IN"/>
-              </w:rPr>
-              <w:t>a</w:t>
-            </w:r>
-            <w:r>
-              <w:rPr>
-                <w:rFonts w:ascii="Candara" w:hAnsi="Candara"/>
-                <w:color w:val="000000"/>
-                <w:lang w:val="en-US" w:bidi="hi-IN"/>
-              </w:rPr>
-              <w:t xml:space="preserve">gie gets ordered more frequently at a specific day, the Product Manager orders more </w:t>
-            </w:r>
-            <w:r>
-              <w:rPr>
-                <w:rFonts w:ascii="Candara" w:hAnsi="Candara"/>
-                <w:color w:val="000000"/>
-                <w:lang w:val="en-US" w:bidi="hi-IN"/>
-              </w:rPr>
-              <w:t>ingredients</w:t>
-            </w:r>
-            <w:r>
-              <w:rPr>
-                <w:rFonts w:ascii="Candara" w:hAnsi="Candara"/>
-                <w:color w:val="000000"/>
-                <w:lang w:val="en-US" w:bidi="hi-IN"/>
-              </w:rPr>
-              <w:t xml:space="preserve"> for this Hoagie</w:t>
+              <w:t>If a Hoagie gets ordered more frequently at a specific day, the Product Manager orders more ingredients for this Hoagie</w:t>
             </w:r>
           </w:p>
           <w:p>
@@ -4318,39 +4477,7 @@
                 <w:color w:val="000000"/>
                 <w:lang w:val="en-US" w:bidi="hi-IN"/>
               </w:rPr>
-              <w:t>No success with the order means that the Product Manager informs the store and cook about the l</w:t>
-            </w:r>
-            <w:r>
-              <w:rPr>
-                <w:rFonts w:ascii="Candara" w:hAnsi="Candara"/>
-                <w:color w:val="000000"/>
-                <w:lang w:val="en-US" w:bidi="hi-IN"/>
-              </w:rPr>
-              <w:t>a</w:t>
-            </w:r>
-            <w:r>
-              <w:rPr>
-                <w:rFonts w:ascii="Candara" w:hAnsi="Candara"/>
-                <w:color w:val="000000"/>
-                <w:lang w:val="en-US" w:bidi="hi-IN"/>
-              </w:rPr>
-              <w:t xml:space="preserve">ck of </w:t>
-            </w:r>
-            <w:r>
-              <w:rPr>
-                <w:rFonts w:ascii="Candara" w:hAnsi="Candara"/>
-                <w:color w:val="000000"/>
-                <w:lang w:val="en-US" w:bidi="hi-IN"/>
-              </w:rPr>
-              <w:t>ingredients</w:t>
-            </w:r>
-            <w:r>
-              <w:rPr>
-                <w:rFonts w:ascii="Candara" w:hAnsi="Candara"/>
-                <w:color w:val="000000"/>
-                <w:lang w:val="en-US" w:bidi="hi-IN"/>
-              </w:rPr>
-              <w:t xml:space="preserve"> the next day.</w:t>
+              <w:t>No success with the order means that the Product Manager informs the store and cook about the lack of ingredients the next day.</w:t>
             </w:r>
           </w:p>
           <w:p>
@@ -4394,47 +4521,7 @@
                 <w:color w:val="000000"/>
                 <w:lang w:val="en-US" w:bidi="hi-IN"/>
               </w:rPr>
-              <w:t>Updates the availability of Ho</w:t>
-            </w:r>
-            <w:r>
-              <w:rPr>
-                <w:rFonts w:ascii="Candara" w:hAnsi="Candara"/>
-                <w:color w:val="000000"/>
-                <w:lang w:val="en-US" w:bidi="hi-IN"/>
-              </w:rPr>
-              <w:t>a</w:t>
-            </w:r>
-            <w:r>
-              <w:rPr>
-                <w:rFonts w:ascii="Candara" w:hAnsi="Candara"/>
-                <w:color w:val="000000"/>
-                <w:lang w:val="en-US" w:bidi="hi-IN"/>
-              </w:rPr>
-              <w:t xml:space="preserve">gies in the intern checking system and on the </w:t>
-            </w:r>
-            <w:r>
-              <w:rPr>
-                <w:rFonts w:ascii="Candara" w:hAnsi="Candara"/>
-                <w:color w:val="000000"/>
-                <w:lang w:val="en-US" w:bidi="hi-IN"/>
-              </w:rPr>
-              <w:t>web page</w:t>
-            </w:r>
-            <w:r>
-              <w:rPr>
-                <w:rFonts w:ascii="Candara" w:hAnsi="Candara"/>
-                <w:color w:val="000000"/>
-                <w:lang w:val="en-US" w:bidi="hi-IN"/>
-              </w:rPr>
-              <w:t xml:space="preserve"> with a simple button for this </w:t>
-            </w:r>
-            <w:r>
-              <w:rPr>
-                <w:rFonts w:ascii="Candara" w:hAnsi="Candara"/>
-                <w:color w:val="000000"/>
-                <w:lang w:val="en-US" w:bidi="hi-IN"/>
-              </w:rPr>
-              <w:t>function</w:t>
+              <w:t>Updates the availability of Hoagies in the intern checking system and on the web page with a simple button for this function</w:t>
             </w:r>
           </w:p>
         </w:tc>
@@ -4445,6 +4532,7 @@
           <w:tcPr>
             <w:tcW w:w="1550" w:type="dxa"/>
             <w:tcBorders>
+              <w:top w:val="double" w:sz="2" w:space="0" w:color="808080"/>
               <w:left w:val="double" w:sz="2" w:space="0" w:color="808080"/>
               <w:bottom w:val="double" w:sz="2" w:space="0" w:color="808080"/>
               <w:right w:val="double" w:sz="2" w:space="0" w:color="808080"/>
@@ -4475,8 +4563,9 @@
         </w:tc>
         <w:tc>
           <w:tcPr>
-            <w:tcW w:w="7816" w:type="dxa"/>
+            <w:tcW w:w="7815" w:type="dxa"/>
             <w:tcBorders>
+              <w:top w:val="double" w:sz="2" w:space="0" w:color="808080"/>
               <w:left w:val="double" w:sz="2" w:space="0" w:color="808080"/>
               <w:bottom w:val="double" w:sz="2" w:space="0" w:color="808080"/>
               <w:right w:val="double" w:sz="2" w:space="0" w:color="808080"/>
@@ -4502,31 +4591,7 @@
                 <w:color w:val="000000"/>
                 <w:lang w:val="en-US" w:bidi="hi-IN"/>
               </w:rPr>
-              <w:t>The order has been processed and the Ho</w:t>
-            </w:r>
-            <w:r>
-              <w:rPr>
-                <w:rFonts w:ascii="Candara" w:hAnsi="Candara"/>
-                <w:color w:val="000000"/>
-                <w:lang w:val="en-US" w:bidi="hi-IN"/>
-              </w:rPr>
-              <w:t>a</w:t>
-            </w:r>
-            <w:r>
-              <w:rPr>
-                <w:rFonts w:ascii="Candara" w:hAnsi="Candara"/>
-                <w:color w:val="000000"/>
-                <w:lang w:val="en-US" w:bidi="hi-IN"/>
-              </w:rPr>
-              <w:t xml:space="preserve">gies available for the next day are updated on the </w:t>
-            </w:r>
-            <w:r>
-              <w:rPr>
-                <w:rFonts w:ascii="Candara" w:hAnsi="Candara"/>
-                <w:color w:val="000000"/>
-                <w:lang w:val="en-US" w:bidi="hi-IN"/>
-              </w:rPr>
-              <w:t>web page</w:t>
+              <w:t>The order has been processed and the Hoagies available for the next day are updated on the web page</w:t>
             </w:r>
           </w:p>
         </w:tc>
@@ -4566,7 +4631,7 @@
       <w:tblPr>
         <w:tblW w:w="9316" w:type="dxa"/>
         <w:jc w:val="left"/>
-        <w:tblInd w:w="56" w:type="dxa"/>
+        <w:tblInd w:w="57" w:type="dxa"/>
         <w:tblBorders>
           <w:top w:val="double" w:sz="2" w:space="0" w:color="808080"/>
           <w:left w:val="double" w:sz="2" w:space="0" w:color="808080"/>
@@ -4584,7 +4649,7 @@
       </w:tblPr>
       <w:tblGrid>
         <w:gridCol w:w="1550"/>
-        <w:gridCol w:w="7766"/>
+        <w:gridCol w:w="7765"/>
       </w:tblGrid>
       <w:tr>
         <w:trPr/>
@@ -4624,7 +4689,7 @@
         </w:tc>
         <w:tc>
           <w:tcPr>
-            <w:tcW w:w="7766" w:type="dxa"/>
+            <w:tcW w:w="7765" w:type="dxa"/>
             <w:tcBorders>
               <w:top w:val="double" w:sz="2" w:space="0" w:color="808080"/>
               <w:left w:val="double" w:sz="2" w:space="0" w:color="808080"/>
@@ -4662,6 +4727,7 @@
           <w:tcPr>
             <w:tcW w:w="1550" w:type="dxa"/>
             <w:tcBorders>
+              <w:top w:val="double" w:sz="2" w:space="0" w:color="808080"/>
               <w:left w:val="double" w:sz="2" w:space="0" w:color="808080"/>
               <w:bottom w:val="double" w:sz="2" w:space="0" w:color="808080"/>
               <w:right w:val="double" w:sz="2" w:space="0" w:color="808080"/>
@@ -4692,8 +4758,9 @@
         </w:tc>
         <w:tc>
           <w:tcPr>
-            <w:tcW w:w="7766" w:type="dxa"/>
+            <w:tcW w:w="7765" w:type="dxa"/>
             <w:tcBorders>
+              <w:top w:val="double" w:sz="2" w:space="0" w:color="808080"/>
               <w:left w:val="double" w:sz="2" w:space="0" w:color="808080"/>
               <w:bottom w:val="double" w:sz="2" w:space="0" w:color="808080"/>
               <w:right w:val="double" w:sz="2" w:space="0" w:color="808080"/>
@@ -4783,6 +4850,7 @@
           <w:tcPr>
             <w:tcW w:w="1550" w:type="dxa"/>
             <w:tcBorders>
+              <w:top w:val="double" w:sz="2" w:space="0" w:color="808080"/>
               <w:left w:val="double" w:sz="2" w:space="0" w:color="808080"/>
               <w:bottom w:val="double" w:sz="2" w:space="0" w:color="808080"/>
               <w:right w:val="double" w:sz="2" w:space="0" w:color="808080"/>
@@ -4813,8 +4881,9 @@
         </w:tc>
         <w:tc>
           <w:tcPr>
-            <w:tcW w:w="7766" w:type="dxa"/>
+            <w:tcW w:w="7765" w:type="dxa"/>
             <w:tcBorders>
+              <w:top w:val="double" w:sz="2" w:space="0" w:color="808080"/>
               <w:left w:val="double" w:sz="2" w:space="0" w:color="808080"/>
               <w:bottom w:val="double" w:sz="2" w:space="0" w:color="808080"/>
               <w:right w:val="double" w:sz="2" w:space="0" w:color="808080"/>
@@ -4852,23 +4921,7 @@
                 <w:color w:val="000000"/>
                 <w:lang w:val="en-US" w:bidi="hi-IN"/>
               </w:rPr>
-              <w:t>Deliverer gets information that Ho</w:t>
-            </w:r>
-            <w:r>
-              <w:rPr>
-                <w:rFonts w:ascii="Candara" w:hAnsi="Candara"/>
-                <w:color w:val="000000"/>
-                <w:lang w:val="en-US" w:bidi="hi-IN"/>
-              </w:rPr>
-              <w:t>a</w:t>
-            </w:r>
-            <w:r>
-              <w:rPr>
-                <w:rFonts w:ascii="Candara" w:hAnsi="Candara"/>
-                <w:color w:val="000000"/>
-                <w:lang w:val="en-US" w:bidi="hi-IN"/>
-              </w:rPr>
-              <w:t>gies have been ordered</w:t>
+              <w:t>Deliverer gets information that Hoagies have been ordered</w:t>
             </w:r>
           </w:p>
           <w:p>
@@ -4891,23 +4944,7 @@
                 <w:color w:val="000000"/>
                 <w:lang w:val="en-US" w:bidi="hi-IN"/>
               </w:rPr>
-              <w:t>Deliverer gets prepared Ho</w:t>
-            </w:r>
-            <w:r>
-              <w:rPr>
-                <w:rFonts w:ascii="Candara" w:hAnsi="Candara"/>
-                <w:color w:val="000000"/>
-                <w:lang w:val="en-US" w:bidi="hi-IN"/>
-              </w:rPr>
-              <w:t>a</w:t>
-            </w:r>
-            <w:r>
-              <w:rPr>
-                <w:rFonts w:ascii="Candara" w:hAnsi="Candara"/>
-                <w:color w:val="000000"/>
-                <w:lang w:val="en-US" w:bidi="hi-IN"/>
-              </w:rPr>
-              <w:t>gies in a packaging from the Store Assistant and put them into his transporting bag</w:t>
+              <w:t>Deliverer gets prepared Hoagies in a packaging from the Store Assistant and put them into his transporting bag</w:t>
             </w:r>
           </w:p>
           <w:p>
@@ -4953,23 +4990,7 @@
                 <w:color w:val="000000"/>
                 <w:lang w:val="en-US" w:bidi="hi-IN"/>
               </w:rPr>
-              <w:t xml:space="preserve">Deliverer </w:t>
-            </w:r>
-            <w:r>
-              <w:rPr>
-                <w:rFonts w:ascii="Candara" w:hAnsi="Candara"/>
-                <w:color w:val="000000"/>
-                <w:lang w:val="en-US" w:bidi="hi-IN"/>
-              </w:rPr>
-              <w:t>uses</w:t>
-            </w:r>
-            <w:r>
-              <w:rPr>
-                <w:rFonts w:ascii="Candara" w:hAnsi="Candara"/>
-                <w:color w:val="000000"/>
-                <w:lang w:val="en-US" w:bidi="hi-IN"/>
-              </w:rPr>
-              <w:t xml:space="preserve"> his map to search for the address</w:t>
+              <w:t>Deliverer uses his map to search for the address</w:t>
             </w:r>
           </w:p>
           <w:p>
@@ -5187,6 +5208,7 @@
           <w:tcPr>
             <w:tcW w:w="1550" w:type="dxa"/>
             <w:tcBorders>
+              <w:top w:val="double" w:sz="2" w:space="0" w:color="808080"/>
               <w:left w:val="double" w:sz="2" w:space="0" w:color="808080"/>
               <w:bottom w:val="double" w:sz="2" w:space="0" w:color="808080"/>
               <w:right w:val="double" w:sz="2" w:space="0" w:color="808080"/>
@@ -5217,8 +5239,9 @@
         </w:tc>
         <w:tc>
           <w:tcPr>
-            <w:tcW w:w="7766" w:type="dxa"/>
+            <w:tcW w:w="7765" w:type="dxa"/>
             <w:tcBorders>
+              <w:top w:val="double" w:sz="2" w:space="0" w:color="808080"/>
               <w:left w:val="double" w:sz="2" w:space="0" w:color="808080"/>
               <w:bottom w:val="double" w:sz="2" w:space="0" w:color="808080"/>
               <w:right w:val="double" w:sz="2" w:space="0" w:color="808080"/>
@@ -5284,7 +5307,7 @@
       <w:tblPr>
         <w:tblW w:w="9316" w:type="dxa"/>
         <w:jc w:val="left"/>
-        <w:tblInd w:w="56" w:type="dxa"/>
+        <w:tblInd w:w="57" w:type="dxa"/>
         <w:tblBorders>
           <w:top w:val="double" w:sz="2" w:space="0" w:color="808080"/>
           <w:left w:val="double" w:sz="2" w:space="0" w:color="808080"/>
@@ -5301,14 +5324,14 @@
         </w:tblCellMar>
       </w:tblPr>
       <w:tblGrid>
-        <w:gridCol w:w="1517"/>
+        <w:gridCol w:w="1516"/>
         <w:gridCol w:w="7799"/>
       </w:tblGrid>
       <w:tr>
         <w:trPr/>
         <w:tc>
           <w:tcPr>
-            <w:tcW w:w="1517" w:type="dxa"/>
+            <w:tcW w:w="1516" w:type="dxa"/>
             <w:tcBorders>
               <w:top w:val="double" w:sz="2" w:space="0" w:color="808080"/>
               <w:left w:val="double" w:sz="2" w:space="0" w:color="808080"/>
@@ -5378,8 +5401,9 @@
         <w:trPr/>
         <w:tc>
           <w:tcPr>
-            <w:tcW w:w="1517" w:type="dxa"/>
+            <w:tcW w:w="1516" w:type="dxa"/>
             <w:tcBorders>
+              <w:top w:val="double" w:sz="2" w:space="0" w:color="808080"/>
               <w:left w:val="double" w:sz="2" w:space="0" w:color="808080"/>
               <w:bottom w:val="double" w:sz="2" w:space="0" w:color="808080"/>
               <w:right w:val="double" w:sz="2" w:space="0" w:color="808080"/>
@@ -5412,6 +5436,7 @@
           <w:tcPr>
             <w:tcW w:w="7799" w:type="dxa"/>
             <w:tcBorders>
+              <w:top w:val="double" w:sz="2" w:space="0" w:color="808080"/>
               <w:left w:val="double" w:sz="2" w:space="0" w:color="808080"/>
               <w:bottom w:val="double" w:sz="2" w:space="0" w:color="808080"/>
               <w:right w:val="double" w:sz="2" w:space="0" w:color="808080"/>
@@ -5454,57 +5479,25 @@
                 <w:color w:val="000000"/>
                 <w:lang w:val="en-US" w:bidi="hi-IN"/>
               </w:rPr>
-              <w:t>&amp; Costumer has ordered Ho</w:t>
-            </w:r>
-            <w:r>
+              <w:t>&amp; Costumer has ordered Hoagies</w:t>
+            </w:r>
+          </w:p>
+          <w:p>
+            <w:pPr>
+              <w:pStyle w:val="Tabelleninhalt"/>
               <w:rPr>
                 <w:rFonts w:ascii="Candara" w:hAnsi="Candara"/>
                 <w:color w:val="000000"/>
                 <w:lang w:val="en-US" w:bidi="hi-IN"/>
               </w:rPr>
-              <w:t>a</w:t>
-            </w:r>
+            </w:pPr>
             <w:r>
               <w:rPr>
                 <w:rFonts w:ascii="Candara" w:hAnsi="Candara"/>
                 <w:color w:val="000000"/>
                 <w:lang w:val="en-US" w:bidi="hi-IN"/>
               </w:rPr>
-              <w:t>gies</w:t>
-            </w:r>
-          </w:p>
-          <w:p>
-            <w:pPr>
-              <w:pStyle w:val="Tabelleninhalt"/>
-              <w:rPr>
-                <w:rFonts w:ascii="Candara" w:hAnsi="Candara"/>
-                <w:color w:val="000000"/>
-                <w:lang w:val="en-US" w:bidi="hi-IN"/>
-              </w:rPr>
-            </w:pPr>
-            <w:r>
-              <w:rPr>
-                <w:rFonts w:ascii="Candara" w:hAnsi="Candara"/>
-                <w:color w:val="000000"/>
-                <w:lang w:val="en-US" w:bidi="hi-IN"/>
-              </w:rPr>
-              <w:t>&amp; Ho</w:t>
-            </w:r>
-            <w:r>
-              <w:rPr>
-                <w:rFonts w:ascii="Candara" w:hAnsi="Candara"/>
-                <w:color w:val="000000"/>
-                <w:lang w:val="en-US" w:bidi="hi-IN"/>
-              </w:rPr>
-              <w:t>a</w:t>
-            </w:r>
-            <w:r>
-              <w:rPr>
-                <w:rFonts w:ascii="Candara" w:hAnsi="Candara"/>
-                <w:color w:val="000000"/>
-                <w:lang w:val="en-US" w:bidi="hi-IN"/>
-              </w:rPr>
-              <w:t>gies have been prepared</w:t>
+              <w:t>&amp; Hoagies have been prepared</w:t>
             </w:r>
           </w:p>
           <w:p>
@@ -5531,8 +5524,9 @@
         <w:trPr/>
         <w:tc>
           <w:tcPr>
-            <w:tcW w:w="1517" w:type="dxa"/>
+            <w:tcW w:w="1516" w:type="dxa"/>
             <w:tcBorders>
+              <w:top w:val="double" w:sz="2" w:space="0" w:color="808080"/>
               <w:left w:val="double" w:sz="2" w:space="0" w:color="808080"/>
               <w:bottom w:val="double" w:sz="2" w:space="0" w:color="808080"/>
               <w:right w:val="double" w:sz="2" w:space="0" w:color="808080"/>
@@ -5565,6 +5559,7 @@
           <w:tcPr>
             <w:tcW w:w="7799" w:type="dxa"/>
             <w:tcBorders>
+              <w:top w:val="thickThinLargeGap" w:sz="2" w:space="0" w:color="808080"/>
               <w:left w:val="thickThinLargeGap" w:sz="2" w:space="0" w:color="808080"/>
               <w:bottom w:val="thickThinLargeGap" w:sz="2" w:space="0" w:color="808080"/>
               <w:right w:val="thickThinLargeGap" w:sz="2" w:space="0" w:color="808080"/>
@@ -5617,23 +5612,7 @@
                 <w:color w:val="000000"/>
                 <w:lang w:val="en-US" w:bidi="hi-IN"/>
               </w:rPr>
-              <w:t>Costumer tells his order number for the Ho</w:t>
-            </w:r>
-            <w:r>
-              <w:rPr>
-                <w:rFonts w:ascii="Candara" w:hAnsi="Candara"/>
-                <w:color w:val="000000"/>
-                <w:lang w:val="en-US" w:bidi="hi-IN"/>
-              </w:rPr>
-              <w:t>a</w:t>
-            </w:r>
-            <w:r>
-              <w:rPr>
-                <w:rFonts w:ascii="Candara" w:hAnsi="Candara"/>
-                <w:color w:val="000000"/>
-                <w:lang w:val="en-US" w:bidi="hi-IN"/>
-              </w:rPr>
-              <w:t>gies</w:t>
+              <w:t>Costumer tells his order number for the Hoagies</w:t>
             </w:r>
           </w:p>
           <w:p>
@@ -5803,8 +5782,9 @@
         <w:trPr/>
         <w:tc>
           <w:tcPr>
-            <w:tcW w:w="1517" w:type="dxa"/>
+            <w:tcW w:w="1516" w:type="dxa"/>
             <w:tcBorders>
+              <w:top w:val="double" w:sz="2" w:space="0" w:color="808080"/>
               <w:left w:val="double" w:sz="2" w:space="0" w:color="808080"/>
               <w:bottom w:val="double" w:sz="2" w:space="0" w:color="808080"/>
               <w:right w:val="double" w:sz="2" w:space="0" w:color="808080"/>
@@ -5837,6 +5817,7 @@
           <w:tcPr>
             <w:tcW w:w="7799" w:type="dxa"/>
             <w:tcBorders>
+              <w:top w:val="double" w:sz="2" w:space="0" w:color="808080"/>
               <w:left w:val="double" w:sz="2" w:space="0" w:color="808080"/>
               <w:bottom w:val="double" w:sz="2" w:space="0" w:color="808080"/>
               <w:right w:val="double" w:sz="2" w:space="0" w:color="808080"/>
@@ -5862,23 +5843,7 @@
                 <w:color w:val="000000"/>
                 <w:lang w:val="en-US" w:bidi="hi-IN"/>
               </w:rPr>
-              <w:t>Costumer got his ordered Ho</w:t>
-            </w:r>
-            <w:r>
-              <w:rPr>
-                <w:rFonts w:ascii="Candara" w:hAnsi="Candara"/>
-                <w:color w:val="000000"/>
-                <w:lang w:val="en-US" w:bidi="hi-IN"/>
-              </w:rPr>
-              <w:t>a</w:t>
-            </w:r>
-            <w:r>
-              <w:rPr>
-                <w:rFonts w:ascii="Candara" w:hAnsi="Candara"/>
-                <w:color w:val="000000"/>
-                <w:lang w:val="en-US" w:bidi="hi-IN"/>
-              </w:rPr>
-              <w:t xml:space="preserve">gies and payment has been successful </w:t>
+              <w:t xml:space="preserve">Costumer got his ordered Hoagies and payment has been successful </w:t>
             </w:r>
           </w:p>
         </w:tc>
@@ -5929,7 +5894,7 @@
         </w:tblBorders>
         <w:tblCellMar>
           <w:top w:w="60" w:type="dxa"/>
-          <w:left w:w="58" w:type="dxa"/>
+          <w:left w:w="57" w:type="dxa"/>
           <w:bottom w:w="60" w:type="dxa"/>
           <w:right w:w="60" w:type="dxa"/>
         </w:tblCellMar>
@@ -5937,7 +5902,7 @@
       </w:tblPr>
       <w:tblGrid>
         <w:gridCol w:w="1483"/>
-        <w:gridCol w:w="7817"/>
+        <w:gridCol w:w="7816"/>
       </w:tblGrid>
       <w:tr>
         <w:trPr/>
@@ -5976,7 +5941,7 @@
         </w:tc>
         <w:tc>
           <w:tcPr>
-            <w:tcW w:w="7817" w:type="dxa"/>
+            <w:tcW w:w="7816" w:type="dxa"/>
             <w:tcBorders>
               <w:top w:val="outset" w:sz="6" w:space="0" w:color="000000"/>
               <w:left w:val="outset" w:sz="6" w:space="0" w:color="000000"/>
@@ -6001,14 +5966,7 @@
                 <w:rFonts w:cs="Calibri" w:ascii="Candara" w:hAnsi="Candara" w:cstheme="minorHAnsi"/>
                 <w:lang w:val="en-US" w:bidi="hi-IN"/>
               </w:rPr>
-              <w:t xml:space="preserve">II </w:t>
-            </w:r>
-            <w:r>
-              <w:rPr>
-                <w:rFonts w:cs="Calibri" w:ascii="Candara" w:hAnsi="Candara" w:cstheme="minorHAnsi"/>
-                <w:lang w:val="en-US" w:bidi="hi-IN"/>
-              </w:rPr>
-              <w:t>Customer cancels order.</w:t>
+              <w:t>II Customer cancels order.</w:t>
             </w:r>
           </w:p>
         </w:tc>
@@ -6049,7 +6007,7 @@
         </w:tc>
         <w:tc>
           <w:tcPr>
-            <w:tcW w:w="7817" w:type="dxa"/>
+            <w:tcW w:w="7816" w:type="dxa"/>
             <w:tcBorders>
               <w:top w:val="outset" w:sz="6" w:space="0" w:color="000000"/>
               <w:left w:val="outset" w:sz="6" w:space="0" w:color="000000"/>
@@ -6179,7 +6137,7 @@
         </w:tc>
         <w:tc>
           <w:tcPr>
-            <w:tcW w:w="7817" w:type="dxa"/>
+            <w:tcW w:w="7816" w:type="dxa"/>
             <w:tcBorders>
               <w:top w:val="outset" w:sz="6" w:space="0" w:color="000000"/>
               <w:left w:val="outset" w:sz="6" w:space="0" w:color="000000"/>
@@ -6315,7 +6273,7 @@
         </w:tc>
         <w:tc>
           <w:tcPr>
-            <w:tcW w:w="7817" w:type="dxa"/>
+            <w:tcW w:w="7816" w:type="dxa"/>
             <w:tcBorders>
               <w:top w:val="outset" w:sz="6" w:space="0" w:color="000000"/>
               <w:left w:val="outset" w:sz="6" w:space="0" w:color="000000"/>
@@ -6359,10 +6317,16 @@
     <w:p>
       <w:pPr>
         <w:pStyle w:val="Normal"/>
-        <w:rPr/>
-      </w:pPr>
-      <w:r>
-        <w:rPr/>
+        <w:rPr>
+          <w:rFonts w:ascii="Candara" w:hAnsi="Candara"/>
+          <w:lang w:val="en-US" w:bidi="hi-IN"/>
+        </w:rPr>
+      </w:pPr>
+      <w:r>
+        <w:rPr>
+          <w:rFonts w:ascii="Candara" w:hAnsi="Candara"/>
+          <w:lang w:val="en-US" w:bidi="hi-IN"/>
+        </w:rPr>
       </w:r>
     </w:p>
     <w:tbl>
@@ -6380,7 +6344,7 @@
         </w:tblBorders>
         <w:tblCellMar>
           <w:top w:w="60" w:type="dxa"/>
-          <w:left w:w="58" w:type="dxa"/>
+          <w:left w:w="57" w:type="dxa"/>
           <w:bottom w:w="60" w:type="dxa"/>
           <w:right w:w="60" w:type="dxa"/>
         </w:tblCellMar>
@@ -6388,7 +6352,7 @@
       </w:tblPr>
       <w:tblGrid>
         <w:gridCol w:w="1483"/>
-        <w:gridCol w:w="7817"/>
+        <w:gridCol w:w="7816"/>
       </w:tblGrid>
       <w:tr>
         <w:trPr/>
@@ -6427,7 +6391,7 @@
         </w:tc>
         <w:tc>
           <w:tcPr>
-            <w:tcW w:w="7817" w:type="dxa"/>
+            <w:tcW w:w="7816" w:type="dxa"/>
             <w:tcBorders>
               <w:top w:val="outset" w:sz="6" w:space="0" w:color="000000"/>
               <w:left w:val="outset" w:sz="6" w:space="0" w:color="000000"/>
@@ -6452,42 +6416,7 @@
                 <w:rFonts w:cs="Calibri" w:ascii="Candara" w:hAnsi="Candara" w:cstheme="minorHAnsi"/>
                 <w:lang w:val="en-US" w:bidi="hi-IN"/>
               </w:rPr>
-              <w:t xml:space="preserve">III </w:t>
-            </w:r>
-            <w:r>
-              <w:rPr>
-                <w:rFonts w:cs="Calibri" w:ascii="Candara" w:hAnsi="Candara" w:cstheme="minorHAnsi"/>
-                <w:lang w:val="en-US" w:bidi="hi-IN"/>
-              </w:rPr>
-              <w:t xml:space="preserve">Customer </w:t>
-            </w:r>
-            <w:r>
-              <w:rPr>
-                <w:rFonts w:cs="Calibri" w:ascii="Candara" w:hAnsi="Candara" w:cstheme="minorHAnsi"/>
-                <w:lang w:val="en-US" w:bidi="hi-IN"/>
-              </w:rPr>
-              <w:t>takes</w:t>
-            </w:r>
-            <w:r>
-              <w:rPr>
-                <w:rFonts w:cs="Calibri" w:ascii="Candara" w:hAnsi="Candara" w:cstheme="minorHAnsi"/>
-                <w:lang w:val="en-US" w:bidi="hi-IN"/>
-              </w:rPr>
-              <w:t xml:space="preserve"> </w:t>
-            </w:r>
-            <w:r>
-              <w:rPr>
-                <w:rFonts w:cs="Calibri" w:ascii="Candara" w:hAnsi="Candara" w:cstheme="minorHAnsi"/>
-                <w:lang w:val="en-US" w:bidi="hi-IN"/>
-              </w:rPr>
-              <w:t>selfie</w:t>
-            </w:r>
-            <w:r>
-              <w:rPr>
-                <w:rFonts w:cs="Calibri" w:ascii="Candara" w:hAnsi="Candara" w:cstheme="minorHAnsi"/>
-                <w:lang w:val="en-US" w:bidi="hi-IN"/>
-              </w:rPr>
-              <w:t>.</w:t>
+              <w:t>III Customer takes selfie.</w:t>
             </w:r>
           </w:p>
         </w:tc>
@@ -6528,7 +6457,7 @@
         </w:tc>
         <w:tc>
           <w:tcPr>
-            <w:tcW w:w="7817" w:type="dxa"/>
+            <w:tcW w:w="7816" w:type="dxa"/>
             <w:tcBorders>
               <w:top w:val="outset" w:sz="6" w:space="0" w:color="000000"/>
               <w:left w:val="outset" w:sz="6" w:space="0" w:color="000000"/>
@@ -6554,14 +6483,7 @@
                 <w:rFonts w:cs="Calibri" w:ascii="Candara" w:hAnsi="Candara" w:cstheme="minorHAnsi"/>
                 <w:lang w:val="en-US" w:bidi="hi-IN"/>
               </w:rPr>
-              <w:t xml:space="preserve">The customer </w:t>
-            </w:r>
-            <w:r>
-              <w:rPr>
-                <w:rFonts w:cs="Calibri" w:ascii="Candara" w:hAnsi="Candara" w:cstheme="minorHAnsi"/>
-                <w:lang w:val="en-US" w:bidi="hi-IN"/>
-              </w:rPr>
-              <w:t>has an account and a device with a camera.</w:t>
+              <w:t>The customer has an account and a device with a camera.</w:t>
             </w:r>
           </w:p>
         </w:tc>
@@ -6602,7 +6524,7 @@
         </w:tc>
         <w:tc>
           <w:tcPr>
-            <w:tcW w:w="7817" w:type="dxa"/>
+            <w:tcW w:w="7816" w:type="dxa"/>
             <w:tcBorders>
               <w:top w:val="outset" w:sz="6" w:space="0" w:color="000000"/>
               <w:left w:val="outset" w:sz="6" w:space="0" w:color="000000"/>
@@ -6632,28 +6554,7 @@
                 <w:rFonts w:cs="Calibri" w:ascii="Candara" w:hAnsi="Candara" w:cstheme="minorHAnsi"/>
                 <w:lang w:val="en-US" w:bidi="hi-IN"/>
               </w:rPr>
-              <w:t xml:space="preserve">Login on </w:t>
-            </w:r>
-            <w:r>
-              <w:rPr>
-                <w:rFonts w:cs="Calibri" w:ascii="Candara" w:hAnsi="Candara" w:cstheme="minorHAnsi"/>
-                <w:lang w:val="en-US" w:bidi="hi-IN"/>
-              </w:rPr>
-              <w:t>platform</w:t>
-            </w:r>
-            <w:r>
-              <w:rPr>
-                <w:rFonts w:cs="Calibri" w:ascii="Candara" w:hAnsi="Candara" w:cstheme="minorHAnsi"/>
-                <w:lang w:val="en-US" w:bidi="hi-IN"/>
-              </w:rPr>
-              <w:t xml:space="preserve"> </w:t>
-            </w:r>
-            <w:r>
-              <w:rPr>
-                <w:rFonts w:cs="Calibri" w:ascii="Candara" w:hAnsi="Candara" w:cstheme="minorHAnsi"/>
-                <w:lang w:val="en-US" w:bidi="hi-IN"/>
-              </w:rPr>
-              <w:t>with either Twitter or Hoagie account (connected to Twitter).</w:t>
+              <w:t>Login on platform with either Twitter or Hoagie account (connected to Twitter).</w:t>
             </w:r>
           </w:p>
           <w:p>
@@ -6739,21 +6640,7 @@
                 <w:rFonts w:cs="Calibri" w:ascii="Candara" w:hAnsi="Candara" w:cstheme="minorHAnsi"/>
                 <w:lang w:val="en-US" w:bidi="hi-IN"/>
               </w:rPr>
-              <w:t>If (</w:t>
-            </w:r>
-            <w:r>
-              <w:rPr>
-                <w:rFonts w:cs="Calibri" w:ascii="Candara" w:hAnsi="Candara" w:cstheme="minorHAnsi"/>
-                <w:lang w:val="en-US" w:bidi="hi-IN"/>
-              </w:rPr>
-              <w:t>canceled</w:t>
-            </w:r>
-            <w:r>
-              <w:rPr>
-                <w:rFonts w:cs="Calibri" w:ascii="Candara" w:hAnsi="Candara" w:cstheme="minorHAnsi"/>
-                <w:lang w:val="en-US" w:bidi="hi-IN"/>
-              </w:rPr>
-              <w:t>)</w:t>
+              <w:t>If (canceled)</w:t>
               <w:br/>
               <w:t>return to homepage.</w:t>
             </w:r>
@@ -6778,20 +6665,7 @@
               </w:rPr>
               <w:t>If (content is fine)</w:t>
               <w:br/>
-            </w:r>
-            <w:r>
-              <w:rPr>
-                <w:rFonts w:cs="Calibri" w:ascii="Candara" w:hAnsi="Candara" w:cstheme="minorHAnsi"/>
-                <w:lang w:val="en-US" w:bidi="hi-IN"/>
-              </w:rPr>
-              <w:t xml:space="preserve">Selfie is posted to the </w:t>
-            </w:r>
-            <w:r>
-              <w:rPr>
-                <w:rFonts w:cs="Calibri" w:ascii="Candara" w:hAnsi="Candara" w:cstheme="minorHAnsi"/>
-                <w:lang w:val="en-US" w:bidi="hi-IN"/>
-              </w:rPr>
-              <w:t>website and world.</w:t>
+              <w:t>Selfie is posted to the website and world.</w:t>
             </w:r>
           </w:p>
           <w:p>
@@ -6853,7 +6727,7 @@
         </w:tc>
         <w:tc>
           <w:tcPr>
-            <w:tcW w:w="7817" w:type="dxa"/>
+            <w:tcW w:w="7816" w:type="dxa"/>
             <w:tcBorders>
               <w:top w:val="outset" w:sz="6" w:space="0" w:color="000000"/>
               <w:left w:val="outset" w:sz="6" w:space="0" w:color="000000"/>
@@ -6931,10 +6805,16 @@
     <w:p>
       <w:pPr>
         <w:pStyle w:val="Normal"/>
-        <w:rPr/>
-      </w:pPr>
-      <w:r>
-        <w:rPr/>
+        <w:rPr>
+          <w:rFonts w:ascii="Candara" w:hAnsi="Candara"/>
+          <w:lang w:val="en-US" w:bidi="hi-IN"/>
+        </w:rPr>
+      </w:pPr>
+      <w:r>
+        <w:rPr>
+          <w:rFonts w:ascii="Candara" w:hAnsi="Candara"/>
+          <w:lang w:val="en-US" w:bidi="hi-IN"/>
+        </w:rPr>
       </w:r>
     </w:p>
     <w:tbl>
@@ -6952,7 +6832,7 @@
         </w:tblBorders>
         <w:tblCellMar>
           <w:top w:w="60" w:type="dxa"/>
-          <w:left w:w="58" w:type="dxa"/>
+          <w:left w:w="57" w:type="dxa"/>
           <w:bottom w:w="60" w:type="dxa"/>
           <w:right w:w="60" w:type="dxa"/>
         </w:tblCellMar>
@@ -6960,7 +6840,7 @@
       </w:tblPr>
       <w:tblGrid>
         <w:gridCol w:w="1483"/>
-        <w:gridCol w:w="7817"/>
+        <w:gridCol w:w="7816"/>
       </w:tblGrid>
       <w:tr>
         <w:trPr/>
@@ -6999,7 +6879,7 @@
         </w:tc>
         <w:tc>
           <w:tcPr>
-            <w:tcW w:w="7817" w:type="dxa"/>
+            <w:tcW w:w="7816" w:type="dxa"/>
             <w:tcBorders>
               <w:top w:val="outset" w:sz="6" w:space="0" w:color="000000"/>
               <w:left w:val="outset" w:sz="6" w:space="0" w:color="000000"/>
@@ -7023,14 +6903,7 @@
                 <w:rFonts w:cs="Calibri" w:ascii="Candara" w:hAnsi="Candara" w:cstheme="minorHAnsi"/>
                 <w:lang w:val="en-US" w:bidi="hi-IN"/>
               </w:rPr>
-              <w:t xml:space="preserve">VII </w:t>
-            </w:r>
-            <w:r>
-              <w:rPr>
-                <w:rFonts w:cs="Calibri" w:ascii="Candara" w:hAnsi="Candara" w:cstheme="minorHAnsi"/>
-                <w:lang w:val="en-US" w:bidi="hi-IN"/>
-              </w:rPr>
-              <w:t>Cook prepares order.</w:t>
+              <w:t>VII Cook prepares order.</w:t>
             </w:r>
           </w:p>
         </w:tc>
@@ -7071,7 +6944,7 @@
         </w:tc>
         <w:tc>
           <w:tcPr>
-            <w:tcW w:w="7817" w:type="dxa"/>
+            <w:tcW w:w="7816" w:type="dxa"/>
             <w:tcBorders>
               <w:top w:val="outset" w:sz="6" w:space="0" w:color="000000"/>
               <w:left w:val="outset" w:sz="6" w:space="0" w:color="000000"/>
@@ -7091,21 +6964,17 @@
                 <w:numId w:val="15"/>
               </w:numPr>
               <w:spacing w:lineRule="auto" w:line="240"/>
-              <w:rPr/>
+              <w:rPr>
+                <w:rFonts w:ascii="Candara" w:hAnsi="Candara"/>
+                <w:lang w:val="en-US" w:bidi="hi-IN"/>
+              </w:rPr>
             </w:pPr>
             <w:r>
               <w:rPr>
                 <w:rFonts w:cs="Calibri" w:ascii="Candara" w:hAnsi="Candara" w:cstheme="minorHAnsi"/>
-                <w:lang w:val="en-US"/>
-              </w:rPr>
-              <w:t xml:space="preserve">Order was given </w:t>
-            </w:r>
-            <w:r>
-              <w:rPr>
-                <w:rFonts w:cs="Calibri" w:ascii="Candara" w:hAnsi="Candara" w:cstheme="minorHAnsi"/>
-                <w:lang w:val="en-US"/>
-              </w:rPr>
-              <w:t>to the system.</w:t>
+                <w:lang w:val="en-US" w:bidi="hi-IN"/>
+              </w:rPr>
+              <w:t>Order was given to the system.</w:t>
             </w:r>
           </w:p>
           <w:p>
@@ -7116,21 +6985,17 @@
                 <w:numId w:val="15"/>
               </w:numPr>
               <w:spacing w:lineRule="auto" w:line="240"/>
-              <w:rPr/>
+              <w:rPr>
+                <w:rFonts w:ascii="Candara" w:hAnsi="Candara"/>
+                <w:lang w:val="en-US" w:bidi="hi-IN"/>
+              </w:rPr>
             </w:pPr>
             <w:r>
               <w:rPr>
                 <w:rFonts w:cs="Calibri" w:ascii="Candara" w:hAnsi="Candara" w:cstheme="minorHAnsi"/>
-                <w:lang w:val="en-US"/>
-              </w:rPr>
-              <w:t>A c</w:t>
-            </w:r>
-            <w:r>
-              <w:rPr>
-                <w:rFonts w:cs="Calibri" w:ascii="Candara" w:hAnsi="Candara" w:cstheme="minorHAnsi"/>
-                <w:lang w:val="en-US"/>
-              </w:rPr>
-              <w:t>ook is available.</w:t>
+                <w:lang w:val="en-US" w:bidi="hi-IN"/>
+              </w:rPr>
+              <w:t>A cook is available.</w:t>
             </w:r>
           </w:p>
         </w:tc>
@@ -7171,7 +7036,7 @@
         </w:tc>
         <w:tc>
           <w:tcPr>
-            <w:tcW w:w="7817" w:type="dxa"/>
+            <w:tcW w:w="7816" w:type="dxa"/>
             <w:tcBorders>
               <w:top w:val="outset" w:sz="6" w:space="0" w:color="000000"/>
               <w:left w:val="outset" w:sz="6" w:space="0" w:color="000000"/>
@@ -7222,21 +7087,7 @@
                 <w:rFonts w:cs="Calibri" w:ascii="Candara" w:hAnsi="Candara" w:cstheme="minorHAnsi"/>
                 <w:lang w:val="en-US" w:bidi="hi-IN"/>
               </w:rPr>
-              <w:t xml:space="preserve">If (no </w:t>
-            </w:r>
-            <w:r>
-              <w:rPr>
-                <w:rFonts w:cs="Calibri" w:ascii="Candara" w:hAnsi="Candara" w:cstheme="minorHAnsi"/>
-                <w:lang w:val="en-US" w:bidi="hi-IN"/>
-              </w:rPr>
-              <w:t>ingredients left</w:t>
-            </w:r>
-            <w:r>
-              <w:rPr>
-                <w:rFonts w:cs="Calibri" w:ascii="Candara" w:hAnsi="Candara" w:cstheme="minorHAnsi"/>
-                <w:lang w:val="en-US" w:bidi="hi-IN"/>
-              </w:rPr>
-              <w:t>)</w:t>
+              <w:t>If (no ingredients left)</w:t>
               <w:br/>
               <w:t>order new food.</w:t>
             </w:r>
@@ -7259,28 +7110,7 @@
                 <w:rFonts w:cs="Calibri" w:ascii="Candara" w:hAnsi="Candara" w:cstheme="minorHAnsi"/>
                 <w:lang w:val="en-US" w:bidi="hi-IN"/>
               </w:rPr>
-              <w:t>Cook p</w:t>
-            </w:r>
-            <w:r>
-              <w:rPr>
-                <w:rFonts w:cs="Calibri" w:ascii="Candara" w:hAnsi="Candara" w:cstheme="minorHAnsi"/>
-                <w:lang w:val="en-US" w:bidi="hi-IN"/>
-              </w:rPr>
-              <w:t>ackage</w:t>
-            </w:r>
-            <w:r>
-              <w:rPr>
-                <w:rFonts w:cs="Calibri" w:ascii="Candara" w:hAnsi="Candara" w:cstheme="minorHAnsi"/>
-                <w:lang w:val="en-US" w:bidi="hi-IN"/>
-              </w:rPr>
-              <w:t>s</w:t>
-            </w:r>
-            <w:r>
-              <w:rPr>
-                <w:rFonts w:cs="Calibri" w:ascii="Candara" w:hAnsi="Candara" w:cstheme="minorHAnsi"/>
-                <w:lang w:val="en-US" w:bidi="hi-IN"/>
-              </w:rPr>
-              <w:t xml:space="preserve"> food</w:t>
+              <w:t>Cook packages food</w:t>
             </w:r>
           </w:p>
           <w:p>
@@ -7301,42 +7131,7 @@
                 <w:rFonts w:cs="Calibri" w:ascii="Candara" w:hAnsi="Candara" w:cstheme="minorHAnsi"/>
                 <w:lang w:val="en-US" w:bidi="hi-IN"/>
               </w:rPr>
-              <w:t>Cook n</w:t>
-            </w:r>
-            <w:r>
-              <w:rPr>
-                <w:rFonts w:cs="Calibri" w:ascii="Candara" w:hAnsi="Candara" w:cstheme="minorHAnsi"/>
-                <w:lang w:val="en-US" w:bidi="hi-IN"/>
-              </w:rPr>
-              <w:t>otif</w:t>
-            </w:r>
-            <w:r>
-              <w:rPr>
-                <w:rFonts w:cs="Calibri" w:ascii="Candara" w:hAnsi="Candara" w:cstheme="minorHAnsi"/>
-                <w:lang w:val="en-US" w:bidi="hi-IN"/>
-              </w:rPr>
-              <w:t>ies</w:t>
-            </w:r>
-            <w:r>
-              <w:rPr>
-                <w:rFonts w:cs="Calibri" w:ascii="Candara" w:hAnsi="Candara" w:cstheme="minorHAnsi"/>
-                <w:lang w:val="en-US" w:bidi="hi-IN"/>
-              </w:rPr>
-              <w:t xml:space="preserve"> </w:t>
-            </w:r>
-            <w:r>
-              <w:rPr>
-                <w:rFonts w:cs="Calibri" w:ascii="Candara" w:hAnsi="Candara" w:cstheme="minorHAnsi"/>
-                <w:lang w:val="en-US" w:bidi="hi-IN"/>
-              </w:rPr>
-              <w:t xml:space="preserve">the </w:t>
-            </w:r>
-            <w:r>
-              <w:rPr>
-                <w:rFonts w:cs="Calibri" w:ascii="Candara" w:hAnsi="Candara" w:cstheme="minorHAnsi"/>
-                <w:lang w:val="en-US" w:bidi="hi-IN"/>
-              </w:rPr>
-              <w:t>system that food was used.</w:t>
+              <w:t>Cook notifies the system that food was used.</w:t>
             </w:r>
           </w:p>
           <w:p>
@@ -7357,28 +7152,7 @@
                 <w:rFonts w:cs="Calibri" w:ascii="Candara" w:hAnsi="Candara" w:cstheme="minorHAnsi"/>
                 <w:lang w:val="en-US" w:bidi="hi-IN"/>
               </w:rPr>
-              <w:t>Cook gives Hoagie</w:t>
-            </w:r>
-            <w:r>
-              <w:rPr>
-                <w:rFonts w:cs="Calibri" w:ascii="Candara" w:hAnsi="Candara" w:cstheme="minorHAnsi"/>
-                <w:lang w:val="en-US" w:bidi="hi-IN"/>
-              </w:rPr>
-              <w:t xml:space="preserve"> </w:t>
-            </w:r>
-            <w:r>
-              <w:rPr>
-                <w:rFonts w:cs="Calibri" w:ascii="Candara" w:hAnsi="Candara" w:cstheme="minorHAnsi"/>
-                <w:lang w:val="en-US" w:bidi="hi-IN"/>
-              </w:rPr>
-              <w:t xml:space="preserve">to deliverer </w:t>
-            </w:r>
-            <w:r>
-              <w:rPr>
-                <w:rFonts w:cs="Calibri" w:ascii="Candara" w:hAnsi="Candara" w:cstheme="minorHAnsi"/>
-                <w:lang w:val="en-US" w:bidi="hi-IN"/>
-              </w:rPr>
-              <w:t>or shop assistant.</w:t>
+              <w:t>Cook gives Hoagie to deliverer or shop assistant.</w:t>
             </w:r>
           </w:p>
           <w:p>
@@ -7399,35 +7173,7 @@
                 <w:rFonts w:cs="Calibri" w:ascii="Candara" w:hAnsi="Candara" w:cstheme="minorHAnsi"/>
                 <w:lang w:val="en-US" w:bidi="hi-IN"/>
               </w:rPr>
-              <w:t xml:space="preserve">Notify </w:t>
-            </w:r>
-            <w:r>
-              <w:rPr>
-                <w:rFonts w:cs="Calibri" w:ascii="Candara" w:hAnsi="Candara" w:cstheme="minorHAnsi"/>
-                <w:lang w:val="en-US" w:bidi="hi-IN"/>
-              </w:rPr>
-              <w:t xml:space="preserve">the </w:t>
-            </w:r>
-            <w:r>
-              <w:rPr>
-                <w:rFonts w:cs="Calibri" w:ascii="Candara" w:hAnsi="Candara" w:cstheme="minorHAnsi"/>
-                <w:lang w:val="en-US" w:bidi="hi-IN"/>
-              </w:rPr>
-              <w:t xml:space="preserve">order as done </w:t>
-            </w:r>
-            <w:r>
-              <w:rPr>
-                <w:rFonts w:cs="Calibri" w:ascii="Candara" w:hAnsi="Candara" w:cstheme="minorHAnsi"/>
-                <w:lang w:val="en-US" w:bidi="hi-IN"/>
-              </w:rPr>
-              <w:t>and update ingredient list/database</w:t>
-            </w:r>
-            <w:r>
-              <w:rPr>
-                <w:rFonts w:cs="Calibri" w:ascii="Candara" w:hAnsi="Candara" w:cstheme="minorHAnsi"/>
-                <w:lang w:val="en-US" w:bidi="hi-IN"/>
-              </w:rPr>
-              <w:t>.</w:t>
+              <w:t>Notify the order as done and update ingredient list/database.</w:t>
             </w:r>
           </w:p>
         </w:tc>
@@ -7468,7 +7214,7 @@
         </w:tc>
         <w:tc>
           <w:tcPr>
-            <w:tcW w:w="7817" w:type="dxa"/>
+            <w:tcW w:w="7816" w:type="dxa"/>
             <w:tcBorders>
               <w:top w:val="outset" w:sz="6" w:space="0" w:color="000000"/>
               <w:left w:val="outset" w:sz="6" w:space="0" w:color="000000"/>
@@ -7497,21 +7243,7 @@
                 <w:rFonts w:cs="Calibri" w:ascii="Candara" w:hAnsi="Candara" w:cstheme="minorHAnsi"/>
                 <w:lang w:val="en-US" w:bidi="hi-IN"/>
               </w:rPr>
-              <w:t xml:space="preserve">Food statistics </w:t>
-            </w:r>
-            <w:r>
-              <w:rPr>
-                <w:rFonts w:cs="Calibri" w:ascii="Candara" w:hAnsi="Candara" w:cstheme="minorHAnsi"/>
-                <w:lang w:val="en-US" w:bidi="hi-IN"/>
-              </w:rPr>
-              <w:t xml:space="preserve">have </w:t>
-            </w:r>
-            <w:r>
-              <w:rPr>
-                <w:rFonts w:cs="Calibri" w:ascii="Candara" w:hAnsi="Candara" w:cstheme="minorHAnsi"/>
-                <w:lang w:val="en-US" w:bidi="hi-IN"/>
-              </w:rPr>
-              <w:t>changed.</w:t>
+              <w:t>Food statistics have changed.</w:t>
             </w:r>
           </w:p>
           <w:p>
@@ -8451,17 +8183,19 @@
     <w:pPr>
       <w:pStyle w:val="Kopfzeile"/>
       <w:rPr>
-        <w:color w:val="666666"/>
+        <w:rFonts w:ascii="Candara" w:hAnsi="Candara"/>
       </w:rPr>
     </w:pPr>
     <w:r>
       <w:rPr>
+        <w:rFonts w:ascii="Candara" w:hAnsi="Candara"/>
         <w:color w:val="666666"/>
       </w:rPr>
       <w:tab/>
     </w:r>
     <w:r>
       <w:rPr>
+        <w:rFonts w:ascii="Candara" w:hAnsi="Candara"/>
         <w:b/>
         <w:bCs/>
         <w:color w:val="666666"/>
@@ -8485,7 +8219,7 @@
       <mc:AlternateContent>
         <mc:Choice Requires="wps">
           <w:drawing>
-            <wp:anchor behindDoc="1" distT="0" distB="0" distL="114300" distR="114300" simplePos="0" locked="0" layoutInCell="1" allowOverlap="1" relativeHeight="20">
+            <wp:anchor behindDoc="1" distT="0" distB="0" distL="114300" distR="114300" simplePos="0" locked="0" layoutInCell="1" allowOverlap="1" relativeHeight="21">
               <wp:simplePos x="0" y="0"/>
               <wp:positionH relativeFrom="column">
                 <wp:posOffset>5337175</wp:posOffset>
@@ -8493,7 +8227,7 @@
               <wp:positionV relativeFrom="paragraph">
                 <wp:posOffset>8418830</wp:posOffset>
               </wp:positionV>
-              <wp:extent cx="1503045" cy="1406525"/>
+              <wp:extent cx="1503680" cy="1407160"/>
               <wp:effectExtent l="0" t="0" r="0" b="0"/>
               <wp:wrapNone/>
               <wp:docPr id="6" name="Rahmen1"/>
@@ -8504,7 +8238,7 @@
                     <wps:spPr>
                       <a:xfrm>
                         <a:off x="0" y="0"/>
-                        <a:ext cx="1502280" cy="1405800"/>
+                        <a:ext cx="1503000" cy="1406520"/>
                       </a:xfrm>
                       <a:prstGeom prst="rect">
                         <a:avLst/>
@@ -8530,7 +8264,7 @@
                               <w:docPartGallery w:val="Page Numbers (Bottom of Page)"/>
                               <w:docPartUnique w:val="true"/>
                             </w:docPartObj>
-                            <w:id w:val="95083841"/>
+                            <w:id w:val="2144565426"/>
                           </w:sdtPr>
                           <w:sdtContent>
                             <w:p>
@@ -8538,13 +8272,13 @@
                                 <w:pStyle w:val="Rahmeninhalt"/>
                                 <w:jc w:val="center"/>
                                 <w:rPr>
-                                  <w:color w:val="auto"/>
+                                  <w:color w:val="000000"/>
                                 </w:rPr>
                               </w:pPr>
                               <w:r>
                                 <w:rPr>
                                   <w:rFonts w:eastAsia="" w:cs="" w:ascii="Calibri Light" w:hAnsi="Calibri Light"/>
-                                  <w:color w:val="auto"/>
+                                  <w:color w:val="000000"/>
                                   <w:sz w:val="72"/>
                                   <w:szCs w:val="72"/>
                                 </w:rPr>
@@ -8572,7 +8306,7 @@
                                   <w:szCs w:val="72"/>
                                   <w:rFonts w:eastAsia="" w:cs="" w:ascii="Calibri Light" w:hAnsi="Calibri Light"/>
                                 </w:rPr>
-                                <w:t>14</w:t>
+                                <w:t>15</w:t>
                               </w:r>
                               <w:r>
                                 <w:rPr>
@@ -8598,7 +8332,7 @@
         </mc:Choice>
         <mc:Fallback>
           <w:pict>
-            <v:rect id="shape_0" ID="Rahmen1" fillcolor="#d2eaf1" stroked="f" style="position:absolute;margin-left:420.25pt;margin-top:662.9pt;width:118.25pt;height:110.65pt">
+            <v:rect id="shape_0" ID="Rahmen1" fillcolor="#d2eaf1" stroked="f" style="position:absolute;margin-left:420.25pt;margin-top:662.9pt;width:118.3pt;height:110.7pt">
               <w10:wrap type="square"/>
               <v:fill o:detectmouseclick="t" type="solid" color2="#2d150e"/>
               <v:stroke color="#3465a4" joinstyle="round" endcap="flat"/>
@@ -8610,7 +8344,7 @@
                         <w:docPartGallery w:val="Page Numbers (Bottom of Page)"/>
                         <w:docPartUnique w:val="true"/>
                       </w:docPartObj>
-                      <w:id w:val="358563105"/>
+                      <w:id w:val="700404067"/>
                     </w:sdtPr>
                     <w:sdtContent>
                       <w:p>
@@ -8618,13 +8352,13 @@
                           <w:pStyle w:val="Rahmeninhalt"/>
                           <w:jc w:val="center"/>
                           <w:rPr>
-                            <w:color w:val="auto"/>
+                            <w:color w:val="000000"/>
                           </w:rPr>
                         </w:pPr>
                         <w:r>
                           <w:rPr>
                             <w:rFonts w:eastAsia="" w:cs="" w:ascii="Calibri Light" w:hAnsi="Calibri Light"/>
-                            <w:color w:val="auto"/>
+                            <w:color w:val="000000"/>
                             <w:sz w:val="72"/>
                             <w:szCs w:val="72"/>
                           </w:rPr>
@@ -8652,7 +8386,7 @@
                             <w:szCs w:val="72"/>
                             <w:rFonts w:eastAsia="" w:cs="" w:ascii="Calibri Light" w:hAnsi="Calibri Light"/>
                           </w:rPr>
-                          <w:t>14</w:t>
+                          <w:t>15</w:t>
                         </w:r>
                         <w:r>
                           <w:rPr>
@@ -8676,7 +8410,7 @@
       <w:rPr>
         <w:b/>
         <w:bCs/>
-        <w:color w:val="666666"/>
+        <w:color w:val="333333"/>
         <w:sz w:val="20"/>
         <w:szCs w:val="20"/>
       </w:rPr>
@@ -10237,6 +9971,7 @@
       </w:pPr>
       <w:rPr>
         <w:rFonts w:ascii="Wingdings" w:hAnsi="Wingdings" w:cs="Wingdings" w:hint="default"/>
+        <w:rFonts w:cs="Wingdings"/>
       </w:rPr>
     </w:lvl>
     <w:lvl w:ilvl="3">
@@ -10249,6 +9984,7 @@
       </w:pPr>
       <w:rPr>
         <w:rFonts w:ascii="Symbol" w:hAnsi="Symbol" w:cs="Symbol" w:hint="default"/>
+        <w:rFonts w:cs="Symbol"/>
       </w:rPr>
     </w:lvl>
     <w:lvl w:ilvl="4">
@@ -10274,6 +10010,7 @@
       </w:pPr>
       <w:rPr>
         <w:rFonts w:ascii="Wingdings" w:hAnsi="Wingdings" w:cs="Wingdings" w:hint="default"/>
+        <w:rFonts w:cs="Wingdings"/>
       </w:rPr>
     </w:lvl>
     <w:lvl w:ilvl="6">
@@ -10286,6 +10023,7 @@
       </w:pPr>
       <w:rPr>
         <w:rFonts w:ascii="Symbol" w:hAnsi="Symbol" w:cs="Symbol" w:hint="default"/>
+        <w:rFonts w:cs="Symbol"/>
       </w:rPr>
     </w:lvl>
     <w:lvl w:ilvl="7">
@@ -10311,6 +10049,7 @@
       </w:pPr>
       <w:rPr>
         <w:rFonts w:ascii="Wingdings" w:hAnsi="Wingdings" w:cs="Wingdings" w:hint="default"/>
+        <w:rFonts w:cs="Wingdings"/>
       </w:rPr>
     </w:lvl>
   </w:abstractNum>
@@ -10461,6 +10200,152 @@
     </w:lvl>
   </w:abstractNum>
   <w:abstractNum w:abstractNumId="16">
+    <w:lvl w:ilvl="0">
+      <w:start w:val="1"/>
+      <w:numFmt w:val="bullet"/>
+      <w:lvlText w:val=""/>
+      <w:lvlJc w:val="left"/>
+      <w:pPr>
+        <w:tabs>
+          <w:tab w:val="num" w:pos="1287"/>
+        </w:tabs>
+        <w:ind w:left="1287" w:hanging="360"/>
+      </w:pPr>
+      <w:rPr>
+        <w:rFonts w:ascii="Symbol" w:hAnsi="Symbol" w:cs="Symbol" w:hint="default"/>
+        <w:rFonts w:cs="OpenSymbol"/>
+      </w:rPr>
+    </w:lvl>
+    <w:lvl w:ilvl="1">
+      <w:start w:val="1"/>
+      <w:numFmt w:val="bullet"/>
+      <w:lvlText w:val="◦"/>
+      <w:lvlJc w:val="left"/>
+      <w:pPr>
+        <w:tabs>
+          <w:tab w:val="num" w:pos="1647"/>
+        </w:tabs>
+        <w:ind w:left="1647" w:hanging="360"/>
+      </w:pPr>
+      <w:rPr>
+        <w:rFonts w:ascii="OpenSymbol" w:hAnsi="OpenSymbol" w:cs="OpenSymbol" w:hint="default"/>
+        <w:rFonts w:cs="OpenSymbol"/>
+      </w:rPr>
+    </w:lvl>
+    <w:lvl w:ilvl="2">
+      <w:start w:val="1"/>
+      <w:numFmt w:val="bullet"/>
+      <w:lvlText w:val="▪"/>
+      <w:lvlJc w:val="left"/>
+      <w:pPr>
+        <w:tabs>
+          <w:tab w:val="num" w:pos="2007"/>
+        </w:tabs>
+        <w:ind w:left="2007" w:hanging="360"/>
+      </w:pPr>
+      <w:rPr>
+        <w:rFonts w:ascii="OpenSymbol" w:hAnsi="OpenSymbol" w:cs="OpenSymbol" w:hint="default"/>
+        <w:rFonts w:cs="OpenSymbol"/>
+      </w:rPr>
+    </w:lvl>
+    <w:lvl w:ilvl="3">
+      <w:start w:val="1"/>
+      <w:numFmt w:val="bullet"/>
+      <w:lvlText w:val=""/>
+      <w:lvlJc w:val="left"/>
+      <w:pPr>
+        <w:tabs>
+          <w:tab w:val="num" w:pos="2367"/>
+        </w:tabs>
+        <w:ind w:left="2367" w:hanging="360"/>
+      </w:pPr>
+      <w:rPr>
+        <w:rFonts w:ascii="Symbol" w:hAnsi="Symbol" w:cs="Symbol" w:hint="default"/>
+        <w:rFonts w:cs="OpenSymbol"/>
+      </w:rPr>
+    </w:lvl>
+    <w:lvl w:ilvl="4">
+      <w:start w:val="1"/>
+      <w:numFmt w:val="bullet"/>
+      <w:lvlText w:val="◦"/>
+      <w:lvlJc w:val="left"/>
+      <w:pPr>
+        <w:tabs>
+          <w:tab w:val="num" w:pos="2727"/>
+        </w:tabs>
+        <w:ind w:left="2727" w:hanging="360"/>
+      </w:pPr>
+      <w:rPr>
+        <w:rFonts w:ascii="OpenSymbol" w:hAnsi="OpenSymbol" w:cs="OpenSymbol" w:hint="default"/>
+        <w:rFonts w:cs="OpenSymbol"/>
+      </w:rPr>
+    </w:lvl>
+    <w:lvl w:ilvl="5">
+      <w:start w:val="1"/>
+      <w:numFmt w:val="bullet"/>
+      <w:lvlText w:val="▪"/>
+      <w:lvlJc w:val="left"/>
+      <w:pPr>
+        <w:tabs>
+          <w:tab w:val="num" w:pos="3087"/>
+        </w:tabs>
+        <w:ind w:left="3087" w:hanging="360"/>
+      </w:pPr>
+      <w:rPr>
+        <w:rFonts w:ascii="OpenSymbol" w:hAnsi="OpenSymbol" w:cs="OpenSymbol" w:hint="default"/>
+        <w:rFonts w:cs="OpenSymbol"/>
+      </w:rPr>
+    </w:lvl>
+    <w:lvl w:ilvl="6">
+      <w:start w:val="1"/>
+      <w:numFmt w:val="bullet"/>
+      <w:lvlText w:val=""/>
+      <w:lvlJc w:val="left"/>
+      <w:pPr>
+        <w:tabs>
+          <w:tab w:val="num" w:pos="3447"/>
+        </w:tabs>
+        <w:ind w:left="3447" w:hanging="360"/>
+      </w:pPr>
+      <w:rPr>
+        <w:rFonts w:ascii="Symbol" w:hAnsi="Symbol" w:cs="Symbol" w:hint="default"/>
+        <w:rFonts w:cs="OpenSymbol"/>
+      </w:rPr>
+    </w:lvl>
+    <w:lvl w:ilvl="7">
+      <w:start w:val="1"/>
+      <w:numFmt w:val="bullet"/>
+      <w:lvlText w:val="◦"/>
+      <w:lvlJc w:val="left"/>
+      <w:pPr>
+        <w:tabs>
+          <w:tab w:val="num" w:pos="3807"/>
+        </w:tabs>
+        <w:ind w:left="3807" w:hanging="360"/>
+      </w:pPr>
+      <w:rPr>
+        <w:rFonts w:ascii="OpenSymbol" w:hAnsi="OpenSymbol" w:cs="OpenSymbol" w:hint="default"/>
+        <w:rFonts w:cs="OpenSymbol"/>
+      </w:rPr>
+    </w:lvl>
+    <w:lvl w:ilvl="8">
+      <w:start w:val="1"/>
+      <w:numFmt w:val="bullet"/>
+      <w:lvlText w:val="▪"/>
+      <w:lvlJc w:val="left"/>
+      <w:pPr>
+        <w:tabs>
+          <w:tab w:val="num" w:pos="4167"/>
+        </w:tabs>
+        <w:ind w:left="4167" w:hanging="360"/>
+      </w:pPr>
+      <w:rPr>
+        <w:rFonts w:ascii="OpenSymbol" w:hAnsi="OpenSymbol" w:cs="OpenSymbol" w:hint="default"/>
+        <w:rFonts w:cs="OpenSymbol"/>
+      </w:rPr>
+    </w:lvl>
+  </w:abstractNum>
+  <w:abstractNum w:abstractNumId="17">
     <w:lvl w:ilvl="0">
       <w:start w:val="1"/>
       <w:numFmt w:val="none"/>
@@ -10599,6 +10484,9 @@
   </w:num>
   <w:num w:numId="16">
     <w:abstractNumId w:val="16"/>
+  </w:num>
+  <w:num w:numId="17">
+    <w:abstractNumId w:val="17"/>
   </w:num>
 </w:numbering>
 </file>
@@ -12096,6 +11984,567 @@
       <w:rFonts w:ascii="Wingdings" w:hAnsi="Wingdings"/>
     </w:rPr>
   </w:style>
+  <w:style w:type="character" w:styleId="ListLabel139">
+    <w:name w:val="ListLabel 139"/>
+    <w:qFormat/>
+    <w:rPr>
+      <w:rFonts w:ascii="Candara" w:hAnsi="Candara" w:cs="OpenSymbol"/>
+    </w:rPr>
+  </w:style>
+  <w:style w:type="character" w:styleId="ListLabel140">
+    <w:name w:val="ListLabel 140"/>
+    <w:qFormat/>
+    <w:rPr>
+      <w:rFonts w:cs="OpenSymbol"/>
+    </w:rPr>
+  </w:style>
+  <w:style w:type="character" w:styleId="ListLabel141">
+    <w:name w:val="ListLabel 141"/>
+    <w:qFormat/>
+    <w:rPr>
+      <w:rFonts w:cs="OpenSymbol"/>
+    </w:rPr>
+  </w:style>
+  <w:style w:type="character" w:styleId="ListLabel142">
+    <w:name w:val="ListLabel 142"/>
+    <w:qFormat/>
+    <w:rPr>
+      <w:rFonts w:cs="OpenSymbol"/>
+    </w:rPr>
+  </w:style>
+  <w:style w:type="character" w:styleId="ListLabel143">
+    <w:name w:val="ListLabel 143"/>
+    <w:qFormat/>
+    <w:rPr>
+      <w:rFonts w:cs="OpenSymbol"/>
+    </w:rPr>
+  </w:style>
+  <w:style w:type="character" w:styleId="ListLabel144">
+    <w:name w:val="ListLabel 144"/>
+    <w:qFormat/>
+    <w:rPr>
+      <w:rFonts w:cs="OpenSymbol"/>
+    </w:rPr>
+  </w:style>
+  <w:style w:type="character" w:styleId="ListLabel145">
+    <w:name w:val="ListLabel 145"/>
+    <w:qFormat/>
+    <w:rPr>
+      <w:rFonts w:cs="OpenSymbol"/>
+    </w:rPr>
+  </w:style>
+  <w:style w:type="character" w:styleId="ListLabel146">
+    <w:name w:val="ListLabel 146"/>
+    <w:qFormat/>
+    <w:rPr>
+      <w:rFonts w:cs="OpenSymbol"/>
+    </w:rPr>
+  </w:style>
+  <w:style w:type="character" w:styleId="ListLabel147">
+    <w:name w:val="ListLabel 147"/>
+    <w:qFormat/>
+    <w:rPr>
+      <w:rFonts w:cs="OpenSymbol"/>
+    </w:rPr>
+  </w:style>
+  <w:style w:type="character" w:styleId="ListLabel148">
+    <w:name w:val="ListLabel 148"/>
+    <w:qFormat/>
+    <w:rPr>
+      <w:rFonts w:cs="Courier New"/>
+    </w:rPr>
+  </w:style>
+  <w:style w:type="character" w:styleId="ListLabel149">
+    <w:name w:val="ListLabel 149"/>
+    <w:qFormat/>
+    <w:rPr>
+      <w:rFonts w:cs="Wingdings"/>
+    </w:rPr>
+  </w:style>
+  <w:style w:type="character" w:styleId="ListLabel150">
+    <w:name w:val="ListLabel 150"/>
+    <w:qFormat/>
+    <w:rPr>
+      <w:rFonts w:cs="Symbol"/>
+    </w:rPr>
+  </w:style>
+  <w:style w:type="character" w:styleId="ListLabel151">
+    <w:name w:val="ListLabel 151"/>
+    <w:qFormat/>
+    <w:rPr>
+      <w:rFonts w:cs="Courier New"/>
+    </w:rPr>
+  </w:style>
+  <w:style w:type="character" w:styleId="ListLabel152">
+    <w:name w:val="ListLabel 152"/>
+    <w:qFormat/>
+    <w:rPr>
+      <w:rFonts w:cs="Wingdings"/>
+    </w:rPr>
+  </w:style>
+  <w:style w:type="character" w:styleId="ListLabel153">
+    <w:name w:val="ListLabel 153"/>
+    <w:qFormat/>
+    <w:rPr>
+      <w:rFonts w:cs="Symbol"/>
+    </w:rPr>
+  </w:style>
+  <w:style w:type="character" w:styleId="ListLabel154">
+    <w:name w:val="ListLabel 154"/>
+    <w:qFormat/>
+    <w:rPr>
+      <w:rFonts w:cs="Courier New"/>
+    </w:rPr>
+  </w:style>
+  <w:style w:type="character" w:styleId="ListLabel155">
+    <w:name w:val="ListLabel 155"/>
+    <w:qFormat/>
+    <w:rPr>
+      <w:rFonts w:cs="Wingdings"/>
+    </w:rPr>
+  </w:style>
+  <w:style w:type="character" w:styleId="ListLabel156">
+    <w:name w:val="ListLabel 156"/>
+    <w:qFormat/>
+    <w:rPr>
+      <w:rFonts w:cs="Courier New"/>
+    </w:rPr>
+  </w:style>
+  <w:style w:type="character" w:styleId="ListLabel157">
+    <w:name w:val="ListLabel 157"/>
+    <w:qFormat/>
+    <w:rPr>
+      <w:rFonts w:cs="Wingdings"/>
+    </w:rPr>
+  </w:style>
+  <w:style w:type="character" w:styleId="ListLabel158">
+    <w:name w:val="ListLabel 158"/>
+    <w:qFormat/>
+    <w:rPr>
+      <w:rFonts w:cs="Symbol"/>
+    </w:rPr>
+  </w:style>
+  <w:style w:type="character" w:styleId="ListLabel159">
+    <w:name w:val="ListLabel 159"/>
+    <w:qFormat/>
+    <w:rPr>
+      <w:rFonts w:cs="Courier New"/>
+    </w:rPr>
+  </w:style>
+  <w:style w:type="character" w:styleId="ListLabel160">
+    <w:name w:val="ListLabel 160"/>
+    <w:qFormat/>
+    <w:rPr>
+      <w:rFonts w:cs="Wingdings"/>
+    </w:rPr>
+  </w:style>
+  <w:style w:type="character" w:styleId="ListLabel161">
+    <w:name w:val="ListLabel 161"/>
+    <w:qFormat/>
+    <w:rPr>
+      <w:rFonts w:cs="Symbol"/>
+    </w:rPr>
+  </w:style>
+  <w:style w:type="character" w:styleId="ListLabel162">
+    <w:name w:val="ListLabel 162"/>
+    <w:qFormat/>
+    <w:rPr>
+      <w:rFonts w:cs="Courier New"/>
+    </w:rPr>
+  </w:style>
+  <w:style w:type="character" w:styleId="ListLabel163">
+    <w:name w:val="ListLabel 163"/>
+    <w:qFormat/>
+    <w:rPr>
+      <w:rFonts w:cs="Wingdings"/>
+    </w:rPr>
+  </w:style>
+  <w:style w:type="character" w:styleId="ListLabel164">
+    <w:name w:val="ListLabel 164"/>
+    <w:qFormat/>
+    <w:rPr>
+      <w:rFonts w:ascii="Candara" w:hAnsi="Candara" w:cs="Calibri"/>
+    </w:rPr>
+  </w:style>
+  <w:style w:type="character" w:styleId="ListLabel165">
+    <w:name w:val="ListLabel 165"/>
+    <w:qFormat/>
+    <w:rPr>
+      <w:rFonts w:cs="Courier New"/>
+    </w:rPr>
+  </w:style>
+  <w:style w:type="character" w:styleId="ListLabel166">
+    <w:name w:val="ListLabel 166"/>
+    <w:qFormat/>
+    <w:rPr>
+      <w:rFonts w:cs="Wingdings"/>
+    </w:rPr>
+  </w:style>
+  <w:style w:type="character" w:styleId="ListLabel167">
+    <w:name w:val="ListLabel 167"/>
+    <w:qFormat/>
+    <w:rPr>
+      <w:rFonts w:cs="Symbol"/>
+    </w:rPr>
+  </w:style>
+  <w:style w:type="character" w:styleId="ListLabel168">
+    <w:name w:val="ListLabel 168"/>
+    <w:qFormat/>
+    <w:rPr>
+      <w:rFonts w:cs="Courier New"/>
+    </w:rPr>
+  </w:style>
+  <w:style w:type="character" w:styleId="ListLabel169">
+    <w:name w:val="ListLabel 169"/>
+    <w:qFormat/>
+    <w:rPr>
+      <w:rFonts w:cs="Wingdings"/>
+    </w:rPr>
+  </w:style>
+  <w:style w:type="character" w:styleId="ListLabel170">
+    <w:name w:val="ListLabel 170"/>
+    <w:qFormat/>
+    <w:rPr>
+      <w:rFonts w:cs="Symbol"/>
+    </w:rPr>
+  </w:style>
+  <w:style w:type="character" w:styleId="ListLabel171">
+    <w:name w:val="ListLabel 171"/>
+    <w:qFormat/>
+    <w:rPr>
+      <w:rFonts w:cs="Courier New"/>
+    </w:rPr>
+  </w:style>
+  <w:style w:type="character" w:styleId="ListLabel172">
+    <w:name w:val="ListLabel 172"/>
+    <w:qFormat/>
+    <w:rPr>
+      <w:rFonts w:cs="Wingdings"/>
+    </w:rPr>
+  </w:style>
+  <w:style w:type="character" w:styleId="ListLabel173">
+    <w:name w:val="ListLabel 173"/>
+    <w:qFormat/>
+    <w:rPr>
+      <w:rFonts w:ascii="Candara" w:hAnsi="Candara" w:cs="OpenSymbol"/>
+    </w:rPr>
+  </w:style>
+  <w:style w:type="character" w:styleId="ListLabel174">
+    <w:name w:val="ListLabel 174"/>
+    <w:qFormat/>
+    <w:rPr>
+      <w:rFonts w:cs="OpenSymbol"/>
+    </w:rPr>
+  </w:style>
+  <w:style w:type="character" w:styleId="ListLabel175">
+    <w:name w:val="ListLabel 175"/>
+    <w:qFormat/>
+    <w:rPr>
+      <w:rFonts w:cs="OpenSymbol"/>
+    </w:rPr>
+  </w:style>
+  <w:style w:type="character" w:styleId="ListLabel176">
+    <w:name w:val="ListLabel 176"/>
+    <w:qFormat/>
+    <w:rPr>
+      <w:rFonts w:cs="OpenSymbol"/>
+    </w:rPr>
+  </w:style>
+  <w:style w:type="character" w:styleId="ListLabel177">
+    <w:name w:val="ListLabel 177"/>
+    <w:qFormat/>
+    <w:rPr>
+      <w:rFonts w:cs="OpenSymbol"/>
+    </w:rPr>
+  </w:style>
+  <w:style w:type="character" w:styleId="ListLabel178">
+    <w:name w:val="ListLabel 178"/>
+    <w:qFormat/>
+    <w:rPr>
+      <w:rFonts w:cs="OpenSymbol"/>
+    </w:rPr>
+  </w:style>
+  <w:style w:type="character" w:styleId="ListLabel179">
+    <w:name w:val="ListLabel 179"/>
+    <w:qFormat/>
+    <w:rPr>
+      <w:rFonts w:cs="OpenSymbol"/>
+    </w:rPr>
+  </w:style>
+  <w:style w:type="character" w:styleId="ListLabel180">
+    <w:name w:val="ListLabel 180"/>
+    <w:qFormat/>
+    <w:rPr>
+      <w:rFonts w:cs="OpenSymbol"/>
+    </w:rPr>
+  </w:style>
+  <w:style w:type="character" w:styleId="ListLabel181">
+    <w:name w:val="ListLabel 181"/>
+    <w:qFormat/>
+    <w:rPr>
+      <w:rFonts w:cs="OpenSymbol"/>
+    </w:rPr>
+  </w:style>
+  <w:style w:type="character" w:styleId="ListLabel182">
+    <w:name w:val="ListLabel 182"/>
+    <w:qFormat/>
+    <w:rPr>
+      <w:rFonts w:ascii="Candara" w:hAnsi="Candara" w:cs="OpenSymbol"/>
+    </w:rPr>
+  </w:style>
+  <w:style w:type="character" w:styleId="ListLabel183">
+    <w:name w:val="ListLabel 183"/>
+    <w:qFormat/>
+    <w:rPr>
+      <w:rFonts w:cs="OpenSymbol"/>
+    </w:rPr>
+  </w:style>
+  <w:style w:type="character" w:styleId="ListLabel184">
+    <w:name w:val="ListLabel 184"/>
+    <w:qFormat/>
+    <w:rPr>
+      <w:rFonts w:cs="OpenSymbol"/>
+    </w:rPr>
+  </w:style>
+  <w:style w:type="character" w:styleId="ListLabel185">
+    <w:name w:val="ListLabel 185"/>
+    <w:qFormat/>
+    <w:rPr>
+      <w:rFonts w:cs="OpenSymbol"/>
+    </w:rPr>
+  </w:style>
+  <w:style w:type="character" w:styleId="ListLabel186">
+    <w:name w:val="ListLabel 186"/>
+    <w:qFormat/>
+    <w:rPr>
+      <w:rFonts w:cs="OpenSymbol"/>
+    </w:rPr>
+  </w:style>
+  <w:style w:type="character" w:styleId="ListLabel187">
+    <w:name w:val="ListLabel 187"/>
+    <w:qFormat/>
+    <w:rPr>
+      <w:rFonts w:cs="OpenSymbol"/>
+    </w:rPr>
+  </w:style>
+  <w:style w:type="character" w:styleId="ListLabel188">
+    <w:name w:val="ListLabel 188"/>
+    <w:qFormat/>
+    <w:rPr>
+      <w:rFonts w:cs="OpenSymbol"/>
+    </w:rPr>
+  </w:style>
+  <w:style w:type="character" w:styleId="ListLabel189">
+    <w:name w:val="ListLabel 189"/>
+    <w:qFormat/>
+    <w:rPr>
+      <w:rFonts w:cs="OpenSymbol"/>
+    </w:rPr>
+  </w:style>
+  <w:style w:type="character" w:styleId="ListLabel190">
+    <w:name w:val="ListLabel 190"/>
+    <w:qFormat/>
+    <w:rPr>
+      <w:rFonts w:cs="OpenSymbol"/>
+    </w:rPr>
+  </w:style>
+  <w:style w:type="character" w:styleId="ListLabel191">
+    <w:name w:val="ListLabel 191"/>
+    <w:qFormat/>
+    <w:rPr>
+      <w:rFonts w:ascii="Candara" w:hAnsi="Candara" w:cs="OpenSymbol"/>
+    </w:rPr>
+  </w:style>
+  <w:style w:type="character" w:styleId="ListLabel192">
+    <w:name w:val="ListLabel 192"/>
+    <w:qFormat/>
+    <w:rPr>
+      <w:rFonts w:cs="OpenSymbol"/>
+    </w:rPr>
+  </w:style>
+  <w:style w:type="character" w:styleId="ListLabel193">
+    <w:name w:val="ListLabel 193"/>
+    <w:qFormat/>
+    <w:rPr>
+      <w:rFonts w:cs="OpenSymbol"/>
+    </w:rPr>
+  </w:style>
+  <w:style w:type="character" w:styleId="ListLabel194">
+    <w:name w:val="ListLabel 194"/>
+    <w:qFormat/>
+    <w:rPr>
+      <w:rFonts w:cs="OpenSymbol"/>
+    </w:rPr>
+  </w:style>
+  <w:style w:type="character" w:styleId="ListLabel195">
+    <w:name w:val="ListLabel 195"/>
+    <w:qFormat/>
+    <w:rPr>
+      <w:rFonts w:cs="OpenSymbol"/>
+    </w:rPr>
+  </w:style>
+  <w:style w:type="character" w:styleId="ListLabel196">
+    <w:name w:val="ListLabel 196"/>
+    <w:qFormat/>
+    <w:rPr>
+      <w:rFonts w:cs="OpenSymbol"/>
+    </w:rPr>
+  </w:style>
+  <w:style w:type="character" w:styleId="ListLabel197">
+    <w:name w:val="ListLabel 197"/>
+    <w:qFormat/>
+    <w:rPr>
+      <w:rFonts w:cs="OpenSymbol"/>
+    </w:rPr>
+  </w:style>
+  <w:style w:type="character" w:styleId="ListLabel198">
+    <w:name w:val="ListLabel 198"/>
+    <w:qFormat/>
+    <w:rPr>
+      <w:rFonts w:cs="OpenSymbol"/>
+    </w:rPr>
+  </w:style>
+  <w:style w:type="character" w:styleId="ListLabel199">
+    <w:name w:val="ListLabel 199"/>
+    <w:qFormat/>
+    <w:rPr>
+      <w:rFonts w:cs="OpenSymbol"/>
+    </w:rPr>
+  </w:style>
+  <w:style w:type="character" w:styleId="ListLabel200">
+    <w:name w:val="ListLabel 200"/>
+    <w:qFormat/>
+    <w:rPr>
+      <w:rFonts w:ascii="Candara" w:hAnsi="Candara" w:cs="Lucida Sans"/>
+    </w:rPr>
+  </w:style>
+  <w:style w:type="character" w:styleId="ListLabel201">
+    <w:name w:val="ListLabel 201"/>
+    <w:qFormat/>
+    <w:rPr>
+      <w:rFonts w:cs="Courier New"/>
+    </w:rPr>
+  </w:style>
+  <w:style w:type="character" w:styleId="ListLabel202">
+    <w:name w:val="ListLabel 202"/>
+    <w:qFormat/>
+    <w:rPr>
+      <w:rFonts w:cs="Wingdings"/>
+    </w:rPr>
+  </w:style>
+  <w:style w:type="character" w:styleId="ListLabel203">
+    <w:name w:val="ListLabel 203"/>
+    <w:qFormat/>
+    <w:rPr>
+      <w:rFonts w:cs="Symbol"/>
+    </w:rPr>
+  </w:style>
+  <w:style w:type="character" w:styleId="ListLabel204">
+    <w:name w:val="ListLabel 204"/>
+    <w:qFormat/>
+    <w:rPr>
+      <w:rFonts w:cs="Courier New"/>
+    </w:rPr>
+  </w:style>
+  <w:style w:type="character" w:styleId="ListLabel205">
+    <w:name w:val="ListLabel 205"/>
+    <w:qFormat/>
+    <w:rPr>
+      <w:rFonts w:cs="Wingdings"/>
+    </w:rPr>
+  </w:style>
+  <w:style w:type="character" w:styleId="ListLabel206">
+    <w:name w:val="ListLabel 206"/>
+    <w:qFormat/>
+    <w:rPr>
+      <w:rFonts w:cs="Symbol"/>
+    </w:rPr>
+  </w:style>
+  <w:style w:type="character" w:styleId="ListLabel207">
+    <w:name w:val="ListLabel 207"/>
+    <w:qFormat/>
+    <w:rPr>
+      <w:rFonts w:cs="Courier New"/>
+    </w:rPr>
+  </w:style>
+  <w:style w:type="character" w:styleId="ListLabel208">
+    <w:name w:val="ListLabel 208"/>
+    <w:qFormat/>
+    <w:rPr>
+      <w:rFonts w:cs="Wingdings"/>
+    </w:rPr>
+  </w:style>
+  <w:style w:type="character" w:styleId="ListLabel209">
+    <w:name w:val="ListLabel 209"/>
+    <w:qFormat/>
+    <w:rPr>
+      <w:rFonts w:cs="OpenSymbol"/>
+    </w:rPr>
+  </w:style>
+  <w:style w:type="character" w:styleId="ListLabel210">
+    <w:name w:val="ListLabel 210"/>
+    <w:qFormat/>
+    <w:rPr>
+      <w:rFonts w:cs="OpenSymbol"/>
+    </w:rPr>
+  </w:style>
+  <w:style w:type="character" w:styleId="ListLabel211">
+    <w:name w:val="ListLabel 211"/>
+    <w:qFormat/>
+    <w:rPr>
+      <w:rFonts w:cs="OpenSymbol"/>
+    </w:rPr>
+  </w:style>
+  <w:style w:type="character" w:styleId="ListLabel212">
+    <w:name w:val="ListLabel 212"/>
+    <w:qFormat/>
+    <w:rPr>
+      <w:rFonts w:cs="OpenSymbol"/>
+    </w:rPr>
+  </w:style>
+  <w:style w:type="character" w:styleId="ListLabel213">
+    <w:name w:val="ListLabel 213"/>
+    <w:qFormat/>
+    <w:rPr>
+      <w:rFonts w:cs="OpenSymbol"/>
+    </w:rPr>
+  </w:style>
+  <w:style w:type="character" w:styleId="ListLabel214">
+    <w:name w:val="ListLabel 214"/>
+    <w:qFormat/>
+    <w:rPr>
+      <w:rFonts w:cs="OpenSymbol"/>
+    </w:rPr>
+  </w:style>
+  <w:style w:type="character" w:styleId="ListLabel215">
+    <w:name w:val="ListLabel 215"/>
+    <w:qFormat/>
+    <w:rPr>
+      <w:rFonts w:cs="OpenSymbol"/>
+    </w:rPr>
+  </w:style>
+  <w:style w:type="character" w:styleId="ListLabel216">
+    <w:name w:val="ListLabel 216"/>
+    <w:qFormat/>
+    <w:rPr>
+      <w:rFonts w:cs="OpenSymbol"/>
+    </w:rPr>
+  </w:style>
+  <w:style w:type="character" w:styleId="ListLabel217">
+    <w:name w:val="ListLabel 217"/>
+    <w:qFormat/>
+    <w:rPr>
+      <w:rFonts w:cs="OpenSymbol"/>
+    </w:rPr>
+  </w:style>
+  <w:style w:type="character" w:styleId="ListLabel218">
+    <w:name w:val="ListLabel 218"/>
+    <w:qFormat/>
+    <w:rPr>
+      <w:rFonts w:ascii="Candara" w:hAnsi="Candara"/>
+      <w:lang w:val="en-US" w:bidi="hi-IN"/>
+    </w:rPr>
+  </w:style>
   <w:style w:type="paragraph" w:styleId="Berschrift" w:customStyle="1">
     <w:name w:val="Überschrift"/>
     <w:basedOn w:val="Normal"/>

</xml_diff>